<commit_message>
fix SyncController, update UML Activity
</commit_message>
<xml_diff>
--- a/Documents/Architecture and Design/UML Activity Diagrams.docx
+++ b/Documents/Architecture and Design/UML Activity Diagrams.docx
@@ -134,7 +134,17 @@
           <w:sz w:val="30"/>
           <w:lang w:val="en-US"/>
         </w:rPr>
-        <w:t>Last update: 06/05/2015</w:t>
+        <w:t>Last update: 11</w:t>
+      </w:r>
+      <w:bookmarkStart w:id="0" w:name="_GoBack"/>
+      <w:bookmarkEnd w:id="0"/>
+      <w:r>
+        <w:rPr>
+          <w:rFonts w:ascii="Courier Std" w:hAnsi="Courier Std"/>
+          <w:sz w:val="30"/>
+          <w:lang w:val="en-US"/>
+        </w:rPr>
+        <w:t>/05/2015</w:t>
       </w:r>
     </w:p>
     <w:p>
@@ -224,7 +234,7 @@
             </w:rPr>
             <w:fldChar w:fldCharType="separate"/>
           </w:r>
-          <w:hyperlink w:anchor="_Toc418985311" w:history="1">
+          <w:hyperlink w:anchor="_Toc419068187" w:history="1">
             <w:r>
               <w:rPr>
                 <w:rStyle w:val="Hyperlink"/>
@@ -268,7 +278,7 @@
                 <w:noProof/>
                 <w:webHidden/>
               </w:rPr>
-              <w:instrText xml:space="preserve"> PAGEREF _Toc418985311 \h </w:instrText>
+              <w:instrText xml:space="preserve"> PAGEREF _Toc419068187 \h </w:instrText>
             </w:r>
             <w:r>
               <w:rPr>
@@ -311,7 +321,7 @@
               <w:lang w:val="en-US"/>
             </w:rPr>
           </w:pPr>
-          <w:hyperlink w:anchor="_Toc418985312" w:history="1">
+          <w:hyperlink w:anchor="_Toc419068188" w:history="1">
             <w:r>
               <w:rPr>
                 <w:rStyle w:val="Hyperlink"/>
@@ -355,7 +365,7 @@
                 <w:noProof/>
                 <w:webHidden/>
               </w:rPr>
-              <w:instrText xml:space="preserve"> PAGEREF _Toc418985312 \h </w:instrText>
+              <w:instrText xml:space="preserve"> PAGEREF _Toc419068188 \h </w:instrText>
             </w:r>
             <w:r>
               <w:rPr>
@@ -398,7 +408,7 @@
               <w:lang w:val="en-US"/>
             </w:rPr>
           </w:pPr>
-          <w:hyperlink w:anchor="_Toc418985313" w:history="1">
+          <w:hyperlink w:anchor="_Toc419068189" w:history="1">
             <w:r>
               <w:rPr>
                 <w:rStyle w:val="Hyperlink"/>
@@ -442,7 +452,7 @@
                 <w:noProof/>
                 <w:webHidden/>
               </w:rPr>
-              <w:instrText xml:space="preserve"> PAGEREF _Toc418985313 \h </w:instrText>
+              <w:instrText xml:space="preserve"> PAGEREF _Toc419068189 \h </w:instrText>
             </w:r>
             <w:r>
               <w:rPr>
@@ -485,7 +495,7 @@
               <w:lang w:val="en-US"/>
             </w:rPr>
           </w:pPr>
-          <w:hyperlink w:anchor="_Toc418985314" w:history="1">
+          <w:hyperlink w:anchor="_Toc419068190" w:history="1">
             <w:r>
               <w:rPr>
                 <w:rStyle w:val="Hyperlink"/>
@@ -529,7 +539,7 @@
                 <w:noProof/>
                 <w:webHidden/>
               </w:rPr>
-              <w:instrText xml:space="preserve"> PAGEREF _Toc418985314 \h </w:instrText>
+              <w:instrText xml:space="preserve"> PAGEREF _Toc419068190 \h </w:instrText>
             </w:r>
             <w:r>
               <w:rPr>
@@ -569,7 +579,7 @@
               <w:lang w:val="en-US"/>
             </w:rPr>
           </w:pPr>
-          <w:hyperlink w:anchor="_Toc418985315" w:history="1">
+          <w:hyperlink w:anchor="_Toc419068191" w:history="1">
             <w:r>
               <w:rPr>
                 <w:rStyle w:val="Hyperlink"/>
@@ -613,7 +623,7 @@
                 <w:noProof/>
                 <w:webHidden/>
               </w:rPr>
-              <w:instrText xml:space="preserve"> PAGEREF _Toc418985315 \h </w:instrText>
+              <w:instrText xml:space="preserve"> PAGEREF _Toc419068191 \h </w:instrText>
             </w:r>
             <w:r>
               <w:rPr>
@@ -656,7 +666,7 @@
               <w:lang w:val="en-US"/>
             </w:rPr>
           </w:pPr>
-          <w:hyperlink w:anchor="_Toc418985316" w:history="1">
+          <w:hyperlink w:anchor="_Toc419068192" w:history="1">
             <w:r>
               <w:rPr>
                 <w:rStyle w:val="Hyperlink"/>
@@ -700,7 +710,7 @@
                 <w:noProof/>
                 <w:webHidden/>
               </w:rPr>
-              <w:instrText xml:space="preserve"> PAGEREF _Toc418985316 \h </w:instrText>
+              <w:instrText xml:space="preserve"> PAGEREF _Toc419068192 \h </w:instrText>
             </w:r>
             <w:r>
               <w:rPr>
@@ -743,7 +753,7 @@
               <w:lang w:val="en-US"/>
             </w:rPr>
           </w:pPr>
-          <w:hyperlink w:anchor="_Toc418985317" w:history="1">
+          <w:hyperlink w:anchor="_Toc419068193" w:history="1">
             <w:r>
               <w:rPr>
                 <w:rStyle w:val="Hyperlink"/>
@@ -787,7 +797,7 @@
                 <w:noProof/>
                 <w:webHidden/>
               </w:rPr>
-              <w:instrText xml:space="preserve"> PAGEREF _Toc418985317 \h </w:instrText>
+              <w:instrText xml:space="preserve"> PAGEREF _Toc419068193 \h </w:instrText>
             </w:r>
             <w:r>
               <w:rPr>
@@ -830,7 +840,7 @@
               <w:lang w:val="en-US"/>
             </w:rPr>
           </w:pPr>
-          <w:hyperlink w:anchor="_Toc418985318" w:history="1">
+          <w:hyperlink w:anchor="_Toc419068194" w:history="1">
             <w:r>
               <w:rPr>
                 <w:rStyle w:val="Hyperlink"/>
@@ -874,7 +884,7 @@
                 <w:noProof/>
                 <w:webHidden/>
               </w:rPr>
-              <w:instrText xml:space="preserve"> PAGEREF _Toc418985318 \h </w:instrText>
+              <w:instrText xml:space="preserve"> PAGEREF _Toc419068194 \h </w:instrText>
             </w:r>
             <w:r>
               <w:rPr>
@@ -917,7 +927,7 @@
               <w:lang w:val="en-US"/>
             </w:rPr>
           </w:pPr>
-          <w:hyperlink w:anchor="_Toc418985319" w:history="1">
+          <w:hyperlink w:anchor="_Toc419068195" w:history="1">
             <w:r>
               <w:rPr>
                 <w:rStyle w:val="Hyperlink"/>
@@ -961,7 +971,7 @@
                 <w:noProof/>
                 <w:webHidden/>
               </w:rPr>
-              <w:instrText xml:space="preserve"> PAGEREF _Toc418985319 \h </w:instrText>
+              <w:instrText xml:space="preserve"> PAGEREF _Toc419068195 \h </w:instrText>
             </w:r>
             <w:r>
               <w:rPr>
@@ -1001,7 +1011,7 @@
               <w:lang w:val="en-US"/>
             </w:rPr>
           </w:pPr>
-          <w:hyperlink w:anchor="_Toc418985320" w:history="1">
+          <w:hyperlink w:anchor="_Toc419068196" w:history="1">
             <w:r>
               <w:rPr>
                 <w:rStyle w:val="Hyperlink"/>
@@ -1045,7 +1055,7 @@
                 <w:noProof/>
                 <w:webHidden/>
               </w:rPr>
-              <w:instrText xml:space="preserve"> PAGEREF _Toc418985320 \h </w:instrText>
+              <w:instrText xml:space="preserve"> PAGEREF _Toc419068196 \h </w:instrText>
             </w:r>
             <w:r>
               <w:rPr>
@@ -1088,7 +1098,7 @@
               <w:lang w:val="en-US"/>
             </w:rPr>
           </w:pPr>
-          <w:hyperlink w:anchor="_Toc418985321" w:history="1">
+          <w:hyperlink w:anchor="_Toc419068197" w:history="1">
             <w:r>
               <w:rPr>
                 <w:rStyle w:val="Hyperlink"/>
@@ -1132,7 +1142,7 @@
                 <w:noProof/>
                 <w:webHidden/>
               </w:rPr>
-              <w:instrText xml:space="preserve"> PAGEREF _Toc418985321 \h </w:instrText>
+              <w:instrText xml:space="preserve"> PAGEREF _Toc419068197 \h </w:instrText>
             </w:r>
             <w:r>
               <w:rPr>
@@ -1175,7 +1185,7 @@
               <w:lang w:val="en-US"/>
             </w:rPr>
           </w:pPr>
-          <w:hyperlink w:anchor="_Toc418985322" w:history="1">
+          <w:hyperlink w:anchor="_Toc419068198" w:history="1">
             <w:r>
               <w:rPr>
                 <w:rStyle w:val="Hyperlink"/>
@@ -1219,7 +1229,7 @@
                 <w:noProof/>
                 <w:webHidden/>
               </w:rPr>
-              <w:instrText xml:space="preserve"> PAGEREF _Toc418985322 \h </w:instrText>
+              <w:instrText xml:space="preserve"> PAGEREF _Toc419068198 \h </w:instrText>
             </w:r>
             <w:r>
               <w:rPr>
@@ -1262,7 +1272,7 @@
               <w:lang w:val="en-US"/>
             </w:rPr>
           </w:pPr>
-          <w:hyperlink w:anchor="_Toc418985323" w:history="1">
+          <w:hyperlink w:anchor="_Toc419068199" w:history="1">
             <w:r>
               <w:rPr>
                 <w:rStyle w:val="Hyperlink"/>
@@ -1306,7 +1316,7 @@
                 <w:noProof/>
                 <w:webHidden/>
               </w:rPr>
-              <w:instrText xml:space="preserve"> PAGEREF _Toc418985323 \h </w:instrText>
+              <w:instrText xml:space="preserve"> PAGEREF _Toc419068199 \h </w:instrText>
             </w:r>
             <w:r>
               <w:rPr>
@@ -1346,7 +1356,7 @@
               <w:lang w:val="en-US"/>
             </w:rPr>
           </w:pPr>
-          <w:hyperlink w:anchor="_Toc418985324" w:history="1">
+          <w:hyperlink w:anchor="_Toc419068200" w:history="1">
             <w:r>
               <w:rPr>
                 <w:rStyle w:val="Hyperlink"/>
@@ -1390,7 +1400,7 @@
                 <w:noProof/>
                 <w:webHidden/>
               </w:rPr>
-              <w:instrText xml:space="preserve"> PAGEREF _Toc418985324 \h </w:instrText>
+              <w:instrText xml:space="preserve"> PAGEREF _Toc419068200 \h </w:instrText>
             </w:r>
             <w:r>
               <w:rPr>
@@ -1433,7 +1443,7 @@
               <w:lang w:val="en-US"/>
             </w:rPr>
           </w:pPr>
-          <w:hyperlink w:anchor="_Toc418985325" w:history="1">
+          <w:hyperlink w:anchor="_Toc419068201" w:history="1">
             <w:r>
               <w:rPr>
                 <w:rStyle w:val="Hyperlink"/>
@@ -1477,7 +1487,7 @@
                 <w:noProof/>
                 <w:webHidden/>
               </w:rPr>
-              <w:instrText xml:space="preserve"> PAGEREF _Toc418985325 \h </w:instrText>
+              <w:instrText xml:space="preserve"> PAGEREF _Toc419068201 \h </w:instrText>
             </w:r>
             <w:r>
               <w:rPr>
@@ -1520,7 +1530,7 @@
               <w:lang w:val="en-US"/>
             </w:rPr>
           </w:pPr>
-          <w:hyperlink w:anchor="_Toc418985326" w:history="1">
+          <w:hyperlink w:anchor="_Toc419068202" w:history="1">
             <w:r>
               <w:rPr>
                 <w:rStyle w:val="Hyperlink"/>
@@ -1564,7 +1574,7 @@
                 <w:noProof/>
                 <w:webHidden/>
               </w:rPr>
-              <w:instrText xml:space="preserve"> PAGEREF _Toc418985326 \h </w:instrText>
+              <w:instrText xml:space="preserve"> PAGEREF _Toc419068202 \h </w:instrText>
             </w:r>
             <w:r>
               <w:rPr>
@@ -1607,7 +1617,7 @@
               <w:lang w:val="en-US"/>
             </w:rPr>
           </w:pPr>
-          <w:hyperlink w:anchor="_Toc418985327" w:history="1">
+          <w:hyperlink w:anchor="_Toc419068203" w:history="1">
             <w:r>
               <w:rPr>
                 <w:rStyle w:val="Hyperlink"/>
@@ -1651,7 +1661,7 @@
                 <w:noProof/>
                 <w:webHidden/>
               </w:rPr>
-              <w:instrText xml:space="preserve"> PAGEREF _Toc418985327 \h </w:instrText>
+              <w:instrText xml:space="preserve"> PAGEREF _Toc419068203 \h </w:instrText>
             </w:r>
             <w:r>
               <w:rPr>
@@ -1694,7 +1704,7 @@
               <w:lang w:val="en-US"/>
             </w:rPr>
           </w:pPr>
-          <w:hyperlink w:anchor="_Toc418985328" w:history="1">
+          <w:hyperlink w:anchor="_Toc419068204" w:history="1">
             <w:r>
               <w:rPr>
                 <w:rStyle w:val="Hyperlink"/>
@@ -1738,7 +1748,7 @@
                 <w:noProof/>
                 <w:webHidden/>
               </w:rPr>
-              <w:instrText xml:space="preserve"> PAGEREF _Toc418985328 \h </w:instrText>
+              <w:instrText xml:space="preserve"> PAGEREF _Toc419068204 \h </w:instrText>
             </w:r>
             <w:r>
               <w:rPr>
@@ -1778,7 +1788,7 @@
               <w:lang w:val="en-US"/>
             </w:rPr>
           </w:pPr>
-          <w:hyperlink w:anchor="_Toc418985329" w:history="1">
+          <w:hyperlink w:anchor="_Toc419068205" w:history="1">
             <w:r>
               <w:rPr>
                 <w:rStyle w:val="Hyperlink"/>
@@ -1822,7 +1832,7 @@
                 <w:noProof/>
                 <w:webHidden/>
               </w:rPr>
-              <w:instrText xml:space="preserve"> PAGEREF _Toc418985329 \h </w:instrText>
+              <w:instrText xml:space="preserve"> PAGEREF _Toc419068205 \h </w:instrText>
             </w:r>
             <w:r>
               <w:rPr>
@@ -1865,7 +1875,7 @@
               <w:lang w:val="en-US"/>
             </w:rPr>
           </w:pPr>
-          <w:hyperlink w:anchor="_Toc418985330" w:history="1">
+          <w:hyperlink w:anchor="_Toc419068206" w:history="1">
             <w:r>
               <w:rPr>
                 <w:rStyle w:val="Hyperlink"/>
@@ -1909,7 +1919,7 @@
                 <w:noProof/>
                 <w:webHidden/>
               </w:rPr>
-              <w:instrText xml:space="preserve"> PAGEREF _Toc418985330 \h </w:instrText>
+              <w:instrText xml:space="preserve"> PAGEREF _Toc419068206 \h </w:instrText>
             </w:r>
             <w:r>
               <w:rPr>
@@ -1948,7 +1958,7 @@
               <w:noProof/>
             </w:rPr>
           </w:pPr>
-          <w:hyperlink w:anchor="_Toc418985331" w:history="1">
+          <w:hyperlink w:anchor="_Toc419068207" w:history="1">
             <w:r>
               <w:rPr>
                 <w:rStyle w:val="Hyperlink"/>
@@ -1991,7 +2001,7 @@
                 <w:noProof/>
                 <w:webHidden/>
               </w:rPr>
-              <w:instrText xml:space="preserve"> PAGEREF _Toc418985331 \h </w:instrText>
+              <w:instrText xml:space="preserve"> PAGEREF _Toc419068207 \h </w:instrText>
             </w:r>
             <w:r>
               <w:rPr>
@@ -2030,7 +2040,7 @@
               <w:noProof/>
             </w:rPr>
           </w:pPr>
-          <w:hyperlink w:anchor="_Toc418985332" w:history="1">
+          <w:hyperlink w:anchor="_Toc419068208" w:history="1">
             <w:r>
               <w:rPr>
                 <w:rStyle w:val="Hyperlink"/>
@@ -2073,7 +2083,7 @@
                 <w:noProof/>
                 <w:webHidden/>
               </w:rPr>
-              <w:instrText xml:space="preserve"> PAGEREF _Toc418985332 \h </w:instrText>
+              <w:instrText xml:space="preserve"> PAGEREF _Toc419068208 \h </w:instrText>
             </w:r>
             <w:r>
               <w:rPr>
@@ -2112,7 +2122,7 @@
               <w:noProof/>
             </w:rPr>
           </w:pPr>
-          <w:hyperlink w:anchor="_Toc418985333" w:history="1">
+          <w:hyperlink w:anchor="_Toc419068209" w:history="1">
             <w:r>
               <w:rPr>
                 <w:rStyle w:val="Hyperlink"/>
@@ -2155,7 +2165,7 @@
                 <w:noProof/>
                 <w:webHidden/>
               </w:rPr>
-              <w:instrText xml:space="preserve"> PAGEREF _Toc418985333 \h </w:instrText>
+              <w:instrText xml:space="preserve"> PAGEREF _Toc419068209 \h </w:instrText>
             </w:r>
             <w:r>
               <w:rPr>
@@ -2195,7 +2205,7 @@
               <w:lang w:val="en-US"/>
             </w:rPr>
           </w:pPr>
-          <w:hyperlink w:anchor="_Toc418985334" w:history="1">
+          <w:hyperlink w:anchor="_Toc419068210" w:history="1">
             <w:r>
               <w:rPr>
                 <w:rStyle w:val="Hyperlink"/>
@@ -2223,7 +2233,7 @@
                 <w:noProof/>
                 <w:webHidden/>
               </w:rPr>
-              <w:instrText xml:space="preserve"> PAGEREF _Toc418985334 \h </w:instrText>
+              <w:instrText xml:space="preserve"> PAGEREF _Toc419068210 \h </w:instrText>
             </w:r>
             <w:r>
               <w:rPr>
@@ -2266,7 +2276,7 @@
               <w:lang w:val="en-US"/>
             </w:rPr>
           </w:pPr>
-          <w:hyperlink w:anchor="_Toc418985335" w:history="1">
+          <w:hyperlink w:anchor="_Toc419068211" w:history="1">
             <w:r>
               <w:rPr>
                 <w:rStyle w:val="Hyperlink"/>
@@ -2310,7 +2320,7 @@
                 <w:noProof/>
                 <w:webHidden/>
               </w:rPr>
-              <w:instrText xml:space="preserve"> PAGEREF _Toc418985335 \h </w:instrText>
+              <w:instrText xml:space="preserve"> PAGEREF _Toc419068211 \h </w:instrText>
             </w:r>
             <w:r>
               <w:rPr>
@@ -2349,7 +2359,7 @@
               <w:noProof/>
             </w:rPr>
           </w:pPr>
-          <w:hyperlink w:anchor="_Toc418985336" w:history="1">
+          <w:hyperlink w:anchor="_Toc419068212" w:history="1">
             <w:r>
               <w:rPr>
                 <w:rStyle w:val="Hyperlink"/>
@@ -2392,7 +2402,7 @@
                 <w:noProof/>
                 <w:webHidden/>
               </w:rPr>
-              <w:instrText xml:space="preserve"> PAGEREF _Toc418985336 \h </w:instrText>
+              <w:instrText xml:space="preserve"> PAGEREF _Toc419068212 \h </w:instrText>
             </w:r>
             <w:r>
               <w:rPr>
@@ -2431,7 +2441,7 @@
               <w:noProof/>
             </w:rPr>
           </w:pPr>
-          <w:hyperlink w:anchor="_Toc418985337" w:history="1">
+          <w:hyperlink w:anchor="_Toc419068213" w:history="1">
             <w:r>
               <w:rPr>
                 <w:rStyle w:val="Hyperlink"/>
@@ -2474,7 +2484,7 @@
                 <w:noProof/>
                 <w:webHidden/>
               </w:rPr>
-              <w:instrText xml:space="preserve"> PAGEREF _Toc418985337 \h </w:instrText>
+              <w:instrText xml:space="preserve"> PAGEREF _Toc419068213 \h </w:instrText>
             </w:r>
             <w:r>
               <w:rPr>
@@ -2513,7 +2523,7 @@
               <w:noProof/>
             </w:rPr>
           </w:pPr>
-          <w:hyperlink w:anchor="_Toc418985338" w:history="1">
+          <w:hyperlink w:anchor="_Toc419068214" w:history="1">
             <w:r>
               <w:rPr>
                 <w:rStyle w:val="Hyperlink"/>
@@ -2556,7 +2566,7 @@
                 <w:noProof/>
                 <w:webHidden/>
               </w:rPr>
-              <w:instrText xml:space="preserve"> PAGEREF _Toc418985338 \h </w:instrText>
+              <w:instrText xml:space="preserve"> PAGEREF _Toc419068214 \h </w:instrText>
             </w:r>
             <w:r>
               <w:rPr>
@@ -2596,7 +2606,7 @@
               <w:lang w:val="en-US"/>
             </w:rPr>
           </w:pPr>
-          <w:hyperlink w:anchor="_Toc418985339" w:history="1">
+          <w:hyperlink w:anchor="_Toc419068215" w:history="1">
             <w:r>
               <w:rPr>
                 <w:rStyle w:val="Hyperlink"/>
@@ -2640,7 +2650,7 @@
                 <w:noProof/>
                 <w:webHidden/>
               </w:rPr>
-              <w:instrText xml:space="preserve"> PAGEREF _Toc418985339 \h </w:instrText>
+              <w:instrText xml:space="preserve"> PAGEREF _Toc419068215 \h </w:instrText>
             </w:r>
             <w:r>
               <w:rPr>
@@ -2683,7 +2693,7 @@
               <w:lang w:val="en-US"/>
             </w:rPr>
           </w:pPr>
-          <w:hyperlink w:anchor="_Toc418985340" w:history="1">
+          <w:hyperlink w:anchor="_Toc419068216" w:history="1">
             <w:r>
               <w:rPr>
                 <w:rStyle w:val="Hyperlink"/>
@@ -2727,7 +2737,7 @@
                 <w:noProof/>
                 <w:webHidden/>
               </w:rPr>
-              <w:instrText xml:space="preserve"> PAGEREF _Toc418985340 \h </w:instrText>
+              <w:instrText xml:space="preserve"> PAGEREF _Toc419068216 \h </w:instrText>
             </w:r>
             <w:r>
               <w:rPr>
@@ -2766,7 +2776,7 @@
               <w:noProof/>
             </w:rPr>
           </w:pPr>
-          <w:hyperlink w:anchor="_Toc418985341" w:history="1">
+          <w:hyperlink w:anchor="_Toc419068217" w:history="1">
             <w:r>
               <w:rPr>
                 <w:rStyle w:val="Hyperlink"/>
@@ -2809,7 +2819,7 @@
                 <w:noProof/>
                 <w:webHidden/>
               </w:rPr>
-              <w:instrText xml:space="preserve"> PAGEREF _Toc418985341 \h </w:instrText>
+              <w:instrText xml:space="preserve"> PAGEREF _Toc419068217 \h </w:instrText>
             </w:r>
             <w:r>
               <w:rPr>
@@ -2848,7 +2858,7 @@
               <w:noProof/>
             </w:rPr>
           </w:pPr>
-          <w:hyperlink w:anchor="_Toc418985342" w:history="1">
+          <w:hyperlink w:anchor="_Toc419068218" w:history="1">
             <w:r>
               <w:rPr>
                 <w:rStyle w:val="Hyperlink"/>
@@ -2891,7 +2901,7 @@
                 <w:noProof/>
                 <w:webHidden/>
               </w:rPr>
-              <w:instrText xml:space="preserve"> PAGEREF _Toc418985342 \h </w:instrText>
+              <w:instrText xml:space="preserve"> PAGEREF _Toc419068218 \h </w:instrText>
             </w:r>
             <w:r>
               <w:rPr>
@@ -2930,7 +2940,7 @@
               <w:noProof/>
             </w:rPr>
           </w:pPr>
-          <w:hyperlink w:anchor="_Toc418985343" w:history="1">
+          <w:hyperlink w:anchor="_Toc419068219" w:history="1">
             <w:r>
               <w:rPr>
                 <w:rStyle w:val="Hyperlink"/>
@@ -2973,7 +2983,7 @@
                 <w:noProof/>
                 <w:webHidden/>
               </w:rPr>
-              <w:instrText xml:space="preserve"> PAGEREF _Toc418985343 \h </w:instrText>
+              <w:instrText xml:space="preserve"> PAGEREF _Toc419068219 \h </w:instrText>
             </w:r>
             <w:r>
               <w:rPr>
@@ -3013,7 +3023,7 @@
               <w:lang w:val="en-US"/>
             </w:rPr>
           </w:pPr>
-          <w:hyperlink w:anchor="_Toc418985344" w:history="1">
+          <w:hyperlink w:anchor="_Toc419068220" w:history="1">
             <w:r>
               <w:rPr>
                 <w:rStyle w:val="Hyperlink"/>
@@ -3057,7 +3067,7 @@
                 <w:noProof/>
                 <w:webHidden/>
               </w:rPr>
-              <w:instrText xml:space="preserve"> PAGEREF _Toc418985344 \h </w:instrText>
+              <w:instrText xml:space="preserve"> PAGEREF _Toc419068220 \h </w:instrText>
             </w:r>
             <w:r>
               <w:rPr>
@@ -3097,7 +3107,7 @@
               <w:lang w:val="en-US"/>
             </w:rPr>
           </w:pPr>
-          <w:hyperlink w:anchor="_Toc418985345" w:history="1">
+          <w:hyperlink w:anchor="_Toc419068221" w:history="1">
             <w:r>
               <w:rPr>
                 <w:rStyle w:val="Hyperlink"/>
@@ -3141,7 +3151,7 @@
                 <w:noProof/>
                 <w:webHidden/>
               </w:rPr>
-              <w:instrText xml:space="preserve"> PAGEREF _Toc418985345 \h </w:instrText>
+              <w:instrText xml:space="preserve"> PAGEREF _Toc419068221 \h </w:instrText>
             </w:r>
             <w:r>
               <w:rPr>
@@ -3181,7 +3191,7 @@
               <w:lang w:val="en-US"/>
             </w:rPr>
           </w:pPr>
-          <w:hyperlink w:anchor="_Toc418985346" w:history="1">
+          <w:hyperlink w:anchor="_Toc419068222" w:history="1">
             <w:r>
               <w:rPr>
                 <w:rStyle w:val="Hyperlink"/>
@@ -3225,7 +3235,7 @@
                 <w:noProof/>
                 <w:webHidden/>
               </w:rPr>
-              <w:instrText xml:space="preserve"> PAGEREF _Toc418985346 \h </w:instrText>
+              <w:instrText xml:space="preserve"> PAGEREF _Toc419068222 \h </w:instrText>
             </w:r>
             <w:r>
               <w:rPr>
@@ -3265,7 +3275,7 @@
               <w:lang w:val="en-US"/>
             </w:rPr>
           </w:pPr>
-          <w:hyperlink w:anchor="_Toc418985347" w:history="1">
+          <w:hyperlink w:anchor="_Toc419068223" w:history="1">
             <w:r>
               <w:rPr>
                 <w:rStyle w:val="Hyperlink"/>
@@ -3309,7 +3319,7 @@
                 <w:noProof/>
                 <w:webHidden/>
               </w:rPr>
-              <w:instrText xml:space="preserve"> PAGEREF _Toc418985347 \h </w:instrText>
+              <w:instrText xml:space="preserve"> PAGEREF _Toc419068223 \h </w:instrText>
             </w:r>
             <w:r>
               <w:rPr>
@@ -3352,7 +3362,7 @@
               <w:lang w:val="en-US"/>
             </w:rPr>
           </w:pPr>
-          <w:hyperlink w:anchor="_Toc418985348" w:history="1">
+          <w:hyperlink w:anchor="_Toc419068224" w:history="1">
             <w:r>
               <w:rPr>
                 <w:rStyle w:val="Hyperlink"/>
@@ -3396,7 +3406,7 @@
                 <w:noProof/>
                 <w:webHidden/>
               </w:rPr>
-              <w:instrText xml:space="preserve"> PAGEREF _Toc418985348 \h </w:instrText>
+              <w:instrText xml:space="preserve"> PAGEREF _Toc419068224 \h </w:instrText>
             </w:r>
             <w:r>
               <w:rPr>
@@ -3435,7 +3445,7 @@
               <w:noProof/>
             </w:rPr>
           </w:pPr>
-          <w:hyperlink w:anchor="_Toc418985349" w:history="1">
+          <w:hyperlink w:anchor="_Toc419068225" w:history="1">
             <w:r>
               <w:rPr>
                 <w:rStyle w:val="Hyperlink"/>
@@ -3478,7 +3488,7 @@
                 <w:noProof/>
                 <w:webHidden/>
               </w:rPr>
-              <w:instrText xml:space="preserve"> PAGEREF _Toc418985349 \h </w:instrText>
+              <w:instrText xml:space="preserve"> PAGEREF _Toc419068225 \h </w:instrText>
             </w:r>
             <w:r>
               <w:rPr>
@@ -3517,7 +3527,7 @@
               <w:noProof/>
             </w:rPr>
           </w:pPr>
-          <w:hyperlink w:anchor="_Toc418985350" w:history="1">
+          <w:hyperlink w:anchor="_Toc419068226" w:history="1">
             <w:r>
               <w:rPr>
                 <w:rStyle w:val="Hyperlink"/>
@@ -3560,7 +3570,7 @@
                 <w:noProof/>
                 <w:webHidden/>
               </w:rPr>
-              <w:instrText xml:space="preserve"> PAGEREF _Toc418985350 \h </w:instrText>
+              <w:instrText xml:space="preserve"> PAGEREF _Toc419068226 \h </w:instrText>
             </w:r>
             <w:r>
               <w:rPr>
@@ -3599,7 +3609,7 @@
               <w:noProof/>
             </w:rPr>
           </w:pPr>
-          <w:hyperlink w:anchor="_Toc418985351" w:history="1">
+          <w:hyperlink w:anchor="_Toc419068227" w:history="1">
             <w:r>
               <w:rPr>
                 <w:rStyle w:val="Hyperlink"/>
@@ -3642,7 +3652,7 @@
                 <w:noProof/>
                 <w:webHidden/>
               </w:rPr>
-              <w:instrText xml:space="preserve"> PAGEREF _Toc418985351 \h </w:instrText>
+              <w:instrText xml:space="preserve"> PAGEREF _Toc419068227 \h </w:instrText>
             </w:r>
             <w:r>
               <w:rPr>
@@ -3681,7 +3691,7 @@
               <w:noProof/>
             </w:rPr>
           </w:pPr>
-          <w:hyperlink w:anchor="_Toc418985352" w:history="1">
+          <w:hyperlink w:anchor="_Toc419068228" w:history="1">
             <w:r>
               <w:rPr>
                 <w:rStyle w:val="Hyperlink"/>
@@ -3724,7 +3734,7 @@
                 <w:noProof/>
                 <w:webHidden/>
               </w:rPr>
-              <w:instrText xml:space="preserve"> PAGEREF _Toc418985352 \h </w:instrText>
+              <w:instrText xml:space="preserve"> PAGEREF _Toc419068228 \h </w:instrText>
             </w:r>
             <w:r>
               <w:rPr>
@@ -3767,7 +3777,7 @@
               <w:lang w:val="en-US"/>
             </w:rPr>
           </w:pPr>
-          <w:hyperlink w:anchor="_Toc418985353" w:history="1">
+          <w:hyperlink w:anchor="_Toc419068229" w:history="1">
             <w:r>
               <w:rPr>
                 <w:rStyle w:val="Hyperlink"/>
@@ -3811,7 +3821,7 @@
                 <w:noProof/>
                 <w:webHidden/>
               </w:rPr>
-              <w:instrText xml:space="preserve"> PAGEREF _Toc418985353 \h </w:instrText>
+              <w:instrText xml:space="preserve"> PAGEREF _Toc419068229 \h </w:instrText>
             </w:r>
             <w:r>
               <w:rPr>
@@ -3850,7 +3860,7 @@
               <w:noProof/>
             </w:rPr>
           </w:pPr>
-          <w:hyperlink w:anchor="_Toc418985354" w:history="1">
+          <w:hyperlink w:anchor="_Toc419068230" w:history="1">
             <w:r>
               <w:rPr>
                 <w:rStyle w:val="Hyperlink"/>
@@ -3893,7 +3903,7 @@
                 <w:noProof/>
                 <w:webHidden/>
               </w:rPr>
-              <w:instrText xml:space="preserve"> PAGEREF _Toc418985354 \h </w:instrText>
+              <w:instrText xml:space="preserve"> PAGEREF _Toc419068230 \h </w:instrText>
             </w:r>
             <w:r>
               <w:rPr>
@@ -3932,7 +3942,7 @@
               <w:noProof/>
             </w:rPr>
           </w:pPr>
-          <w:hyperlink w:anchor="_Toc418985355" w:history="1">
+          <w:hyperlink w:anchor="_Toc419068231" w:history="1">
             <w:r>
               <w:rPr>
                 <w:rStyle w:val="Hyperlink"/>
@@ -3975,7 +3985,7 @@
                 <w:noProof/>
                 <w:webHidden/>
               </w:rPr>
-              <w:instrText xml:space="preserve"> PAGEREF _Toc418985355 \h </w:instrText>
+              <w:instrText xml:space="preserve"> PAGEREF _Toc419068231 \h </w:instrText>
             </w:r>
             <w:r>
               <w:rPr>
@@ -4018,7 +4028,7 @@
               <w:lang w:val="en-US"/>
             </w:rPr>
           </w:pPr>
-          <w:hyperlink w:anchor="_Toc418985356" w:history="1">
+          <w:hyperlink w:anchor="_Toc419068232" w:history="1">
             <w:r>
               <w:rPr>
                 <w:rStyle w:val="Hyperlink"/>
@@ -4062,7 +4072,7 @@
                 <w:noProof/>
                 <w:webHidden/>
               </w:rPr>
-              <w:instrText xml:space="preserve"> PAGEREF _Toc418985356 \h </w:instrText>
+              <w:instrText xml:space="preserve"> PAGEREF _Toc419068232 \h </w:instrText>
             </w:r>
             <w:r>
               <w:rPr>
@@ -4101,7 +4111,7 @@
               <w:noProof/>
             </w:rPr>
           </w:pPr>
-          <w:hyperlink w:anchor="_Toc418985357" w:history="1">
+          <w:hyperlink w:anchor="_Toc419068233" w:history="1">
             <w:r>
               <w:rPr>
                 <w:rStyle w:val="Hyperlink"/>
@@ -4144,7 +4154,7 @@
                 <w:noProof/>
                 <w:webHidden/>
               </w:rPr>
-              <w:instrText xml:space="preserve"> PAGEREF _Toc418985357 \h </w:instrText>
+              <w:instrText xml:space="preserve"> PAGEREF _Toc419068233 \h </w:instrText>
             </w:r>
             <w:r>
               <w:rPr>
@@ -4183,7 +4193,7 @@
               <w:noProof/>
             </w:rPr>
           </w:pPr>
-          <w:hyperlink w:anchor="_Toc418985358" w:history="1">
+          <w:hyperlink w:anchor="_Toc419068234" w:history="1">
             <w:r>
               <w:rPr>
                 <w:rStyle w:val="Hyperlink"/>
@@ -4226,7 +4236,7 @@
                 <w:noProof/>
                 <w:webHidden/>
               </w:rPr>
-              <w:instrText xml:space="preserve"> PAGEREF _Toc418985358 \h </w:instrText>
+              <w:instrText xml:space="preserve"> PAGEREF _Toc419068234 \h </w:instrText>
             </w:r>
             <w:r>
               <w:rPr>
@@ -4265,7 +4275,7 @@
               <w:noProof/>
             </w:rPr>
           </w:pPr>
-          <w:hyperlink w:anchor="_Toc418985359" w:history="1">
+          <w:hyperlink w:anchor="_Toc419068235" w:history="1">
             <w:r>
               <w:rPr>
                 <w:rStyle w:val="Hyperlink"/>
@@ -4308,7 +4318,7 @@
                 <w:noProof/>
                 <w:webHidden/>
               </w:rPr>
-              <w:instrText xml:space="preserve"> PAGEREF _Toc418985359 \h </w:instrText>
+              <w:instrText xml:space="preserve"> PAGEREF _Toc419068235 \h </w:instrText>
             </w:r>
             <w:r>
               <w:rPr>
@@ -4347,7 +4357,7 @@
               <w:noProof/>
             </w:rPr>
           </w:pPr>
-          <w:hyperlink w:anchor="_Toc418985360" w:history="1">
+          <w:hyperlink w:anchor="_Toc419068236" w:history="1">
             <w:r>
               <w:rPr>
                 <w:rStyle w:val="Hyperlink"/>
@@ -4390,7 +4400,7 @@
                 <w:noProof/>
                 <w:webHidden/>
               </w:rPr>
-              <w:instrText xml:space="preserve"> PAGEREF _Toc418985360 \h </w:instrText>
+              <w:instrText xml:space="preserve"> PAGEREF _Toc419068236 \h </w:instrText>
             </w:r>
             <w:r>
               <w:rPr>
@@ -4433,7 +4443,7 @@
               <w:lang w:val="en-US"/>
             </w:rPr>
           </w:pPr>
-          <w:hyperlink w:anchor="_Toc418985361" w:history="1">
+          <w:hyperlink w:anchor="_Toc419068237" w:history="1">
             <w:r>
               <w:rPr>
                 <w:rStyle w:val="Hyperlink"/>
@@ -4477,7 +4487,7 @@
                 <w:noProof/>
                 <w:webHidden/>
               </w:rPr>
-              <w:instrText xml:space="preserve"> PAGEREF _Toc418985361 \h </w:instrText>
+              <w:instrText xml:space="preserve"> PAGEREF _Toc419068237 \h </w:instrText>
             </w:r>
             <w:r>
               <w:rPr>
@@ -4516,7 +4526,7 @@
               <w:noProof/>
             </w:rPr>
           </w:pPr>
-          <w:hyperlink w:anchor="_Toc418985362" w:history="1">
+          <w:hyperlink w:anchor="_Toc419068238" w:history="1">
             <w:r>
               <w:rPr>
                 <w:rStyle w:val="Hyperlink"/>
@@ -4559,7 +4569,7 @@
                 <w:noProof/>
                 <w:webHidden/>
               </w:rPr>
-              <w:instrText xml:space="preserve"> PAGEREF _Toc418985362 \h </w:instrText>
+              <w:instrText xml:space="preserve"> PAGEREF _Toc419068238 \h </w:instrText>
             </w:r>
             <w:r>
               <w:rPr>
@@ -4598,7 +4608,7 @@
               <w:noProof/>
             </w:rPr>
           </w:pPr>
-          <w:hyperlink w:anchor="_Toc418985363" w:history="1">
+          <w:hyperlink w:anchor="_Toc419068239" w:history="1">
             <w:r>
               <w:rPr>
                 <w:rStyle w:val="Hyperlink"/>
@@ -4641,7 +4651,7 @@
                 <w:noProof/>
                 <w:webHidden/>
               </w:rPr>
-              <w:instrText xml:space="preserve"> PAGEREF _Toc418985363 \h </w:instrText>
+              <w:instrText xml:space="preserve"> PAGEREF _Toc419068239 \h </w:instrText>
             </w:r>
             <w:r>
               <w:rPr>
@@ -4684,7 +4694,7 @@
               <w:lang w:val="en-US"/>
             </w:rPr>
           </w:pPr>
-          <w:hyperlink w:anchor="_Toc418985364" w:history="1">
+          <w:hyperlink w:anchor="_Toc419068240" w:history="1">
             <w:r>
               <w:rPr>
                 <w:rStyle w:val="Hyperlink"/>
@@ -4728,7 +4738,7 @@
                 <w:noProof/>
                 <w:webHidden/>
               </w:rPr>
-              <w:instrText xml:space="preserve"> PAGEREF _Toc418985364 \h </w:instrText>
+              <w:instrText xml:space="preserve"> PAGEREF _Toc419068240 \h </w:instrText>
             </w:r>
             <w:r>
               <w:rPr>
@@ -4767,7 +4777,7 @@
               <w:noProof/>
             </w:rPr>
           </w:pPr>
-          <w:hyperlink w:anchor="_Toc418985365" w:history="1">
+          <w:hyperlink w:anchor="_Toc419068241" w:history="1">
             <w:r>
               <w:rPr>
                 <w:rStyle w:val="Hyperlink"/>
@@ -4810,7 +4820,7 @@
                 <w:noProof/>
                 <w:webHidden/>
               </w:rPr>
-              <w:instrText xml:space="preserve"> PAGEREF _Toc418985365 \h </w:instrText>
+              <w:instrText xml:space="preserve"> PAGEREF _Toc419068241 \h </w:instrText>
             </w:r>
             <w:r>
               <w:rPr>
@@ -4849,7 +4859,7 @@
               <w:noProof/>
             </w:rPr>
           </w:pPr>
-          <w:hyperlink w:anchor="_Toc418985366" w:history="1">
+          <w:hyperlink w:anchor="_Toc419068242" w:history="1">
             <w:r>
               <w:rPr>
                 <w:rStyle w:val="Hyperlink"/>
@@ -4892,7 +4902,7 @@
                 <w:noProof/>
                 <w:webHidden/>
               </w:rPr>
-              <w:instrText xml:space="preserve"> PAGEREF _Toc418985366 \h </w:instrText>
+              <w:instrText xml:space="preserve"> PAGEREF _Toc419068242 \h </w:instrText>
             </w:r>
             <w:r>
               <w:rPr>
@@ -4931,7 +4941,7 @@
               <w:noProof/>
             </w:rPr>
           </w:pPr>
-          <w:hyperlink w:anchor="_Toc418985367" w:history="1">
+          <w:hyperlink w:anchor="_Toc419068243" w:history="1">
             <w:r>
               <w:rPr>
                 <w:rStyle w:val="Hyperlink"/>
@@ -4974,7 +4984,7 @@
                 <w:noProof/>
                 <w:webHidden/>
               </w:rPr>
-              <w:instrText xml:space="preserve"> PAGEREF _Toc418985367 \h </w:instrText>
+              <w:instrText xml:space="preserve"> PAGEREF _Toc419068243 \h </w:instrText>
             </w:r>
             <w:r>
               <w:rPr>
@@ -5014,7 +5024,7 @@
               <w:lang w:val="en-US"/>
             </w:rPr>
           </w:pPr>
-          <w:hyperlink w:anchor="_Toc418985368" w:history="1">
+          <w:hyperlink w:anchor="_Toc419068244" w:history="1">
             <w:r>
               <w:rPr>
                 <w:rStyle w:val="Hyperlink"/>
@@ -5058,7 +5068,7 @@
                 <w:noProof/>
                 <w:webHidden/>
               </w:rPr>
-              <w:instrText xml:space="preserve"> PAGEREF _Toc418985368 \h </w:instrText>
+              <w:instrText xml:space="preserve"> PAGEREF _Toc419068244 \h </w:instrText>
             </w:r>
             <w:r>
               <w:rPr>
@@ -5098,7 +5108,7 @@
               <w:lang w:val="en-US"/>
             </w:rPr>
           </w:pPr>
-          <w:hyperlink w:anchor="_Toc418985369" w:history="1">
+          <w:hyperlink w:anchor="_Toc419068245" w:history="1">
             <w:r>
               <w:rPr>
                 <w:rStyle w:val="Hyperlink"/>
@@ -5142,7 +5152,7 @@
                 <w:noProof/>
                 <w:webHidden/>
               </w:rPr>
-              <w:instrText xml:space="preserve"> PAGEREF _Toc418985369 \h </w:instrText>
+              <w:instrText xml:space="preserve"> PAGEREF _Toc419068245 \h </w:instrText>
             </w:r>
             <w:r>
               <w:rPr>
@@ -5163,90 +5173,6 @@
                 <w:webHidden/>
               </w:rPr>
               <w:t>48</w:t>
-            </w:r>
-            <w:r>
-              <w:rPr>
-                <w:noProof/>
-                <w:webHidden/>
-              </w:rPr>
-              <w:fldChar w:fldCharType="end"/>
-            </w:r>
-          </w:hyperlink>
-        </w:p>
-        <w:p>
-          <w:pPr>
-            <w:pStyle w:val="TOC1"/>
-            <w:rPr>
-              <w:rFonts w:eastAsiaTheme="minorEastAsia"/>
-              <w:noProof/>
-              <w:lang w:val="en-US"/>
-            </w:rPr>
-          </w:pPr>
-          <w:hyperlink w:anchor="_Toc418985370" w:history="1">
-            <w:r>
-              <w:rPr>
-                <w:rStyle w:val="Hyperlink"/>
-                <w:rFonts w:ascii="Courier Std" w:hAnsi="Courier Std"/>
-                <w:noProof/>
-              </w:rPr>
-              <w:t>XIII.</w:t>
-            </w:r>
-            <w:r>
-              <w:rPr>
-                <w:rFonts w:eastAsiaTheme="minorEastAsia"/>
-                <w:noProof/>
-                <w:lang w:val="en-US"/>
-              </w:rPr>
-              <w:tab/>
-            </w:r>
-            <w:r>
-              <w:rPr>
-                <w:rStyle w:val="Hyperlink"/>
-                <w:rFonts w:ascii="Courier Std" w:hAnsi="Courier Std"/>
-                <w:noProof/>
-              </w:rPr>
-              <w:t>Friend Panel Activity diagram</w:t>
-            </w:r>
-            <w:r>
-              <w:rPr>
-                <w:noProof/>
-                <w:webHidden/>
-              </w:rPr>
-              <w:tab/>
-            </w:r>
-            <w:r>
-              <w:rPr>
-                <w:noProof/>
-                <w:webHidden/>
-              </w:rPr>
-              <w:fldChar w:fldCharType="begin"/>
-            </w:r>
-            <w:r>
-              <w:rPr>
-                <w:noProof/>
-                <w:webHidden/>
-              </w:rPr>
-              <w:instrText xml:space="preserve"> PAGEREF _Toc418985370 \h </w:instrText>
-            </w:r>
-            <w:r>
-              <w:rPr>
-                <w:noProof/>
-                <w:webHidden/>
-              </w:rPr>
-            </w:r>
-            <w:r>
-              <w:rPr>
-                <w:noProof/>
-                <w:webHidden/>
-              </w:rPr>
-              <w:fldChar w:fldCharType="separate"/>
-            </w:r>
-            <w:r>
-              <w:rPr>
-                <w:noProof/>
-                <w:webHidden/>
-              </w:rPr>
-              <w:t>49</w:t>
             </w:r>
             <w:r>
               <w:rPr>
@@ -5269,7 +5195,7 @@
               <w:lang w:val="en-US"/>
             </w:rPr>
           </w:pPr>
-          <w:hyperlink w:anchor="_Toc418985371" w:history="1">
+          <w:hyperlink w:anchor="_Toc419068246" w:history="1">
             <w:r>
               <w:rPr>
                 <w:rStyle w:val="Hyperlink"/>
@@ -5292,7 +5218,7 @@
                 <w:rFonts w:ascii="Courier Std" w:hAnsi="Courier Std"/>
                 <w:noProof/>
               </w:rPr>
-              <w:t>Appointment, Delete and View Profile</w:t>
+              <w:t>Friend Tab</w:t>
             </w:r>
             <w:r>
               <w:rPr>
@@ -5313,7 +5239,7 @@
                 <w:noProof/>
                 <w:webHidden/>
               </w:rPr>
-              <w:instrText xml:space="preserve"> PAGEREF _Toc418985371 \h </w:instrText>
+              <w:instrText xml:space="preserve"> PAGEREF _Toc419068246 \h </w:instrText>
             </w:r>
             <w:r>
               <w:rPr>
@@ -5333,7 +5259,7 @@
                 <w:noProof/>
                 <w:webHidden/>
               </w:rPr>
-              <w:t>49</w:t>
+              <w:t>48</w:t>
             </w:r>
             <w:r>
               <w:rPr>
@@ -5356,7 +5282,7 @@
               <w:lang w:val="en-US"/>
             </w:rPr>
           </w:pPr>
-          <w:hyperlink w:anchor="_Toc418985372" w:history="1">
+          <w:hyperlink w:anchor="_Toc419068247" w:history="1">
             <w:r>
               <w:rPr>
                 <w:rStyle w:val="Hyperlink"/>
@@ -5379,7 +5305,7 @@
                 <w:rFonts w:ascii="Courier Std" w:hAnsi="Courier Std"/>
                 <w:noProof/>
               </w:rPr>
-              <w:t>Sort friend list</w:t>
+              <w:t>Request Tab</w:t>
             </w:r>
             <w:r>
               <w:rPr>
@@ -5400,7 +5326,7 @@
                 <w:noProof/>
                 <w:webHidden/>
               </w:rPr>
-              <w:instrText xml:space="preserve"> PAGEREF _Toc418985372 \h </w:instrText>
+              <w:instrText xml:space="preserve"> PAGEREF _Toc419068247 \h </w:instrText>
             </w:r>
             <w:r>
               <w:rPr>
@@ -5420,7 +5346,7 @@
                 <w:noProof/>
                 <w:webHidden/>
               </w:rPr>
-              <w:t>50</w:t>
+              <w:t>49</w:t>
             </w:r>
             <w:r>
               <w:rPr>
@@ -5443,7 +5369,7 @@
               <w:lang w:val="en-US"/>
             </w:rPr>
           </w:pPr>
-          <w:hyperlink w:anchor="_Toc418985373" w:history="1">
+          <w:hyperlink w:anchor="_Toc419068248" w:history="1">
             <w:r>
               <w:rPr>
                 <w:rStyle w:val="Hyperlink"/>
@@ -5466,7 +5392,22 @@
                 <w:rFonts w:ascii="Courier Std" w:hAnsi="Courier Std"/>
                 <w:noProof/>
               </w:rPr>
-              <w:t>Search friends and Refresh friend list</w:t>
+              <w:t>R</w:t>
+            </w:r>
+            <w:r>
+              <w:rPr>
+                <w:rStyle w:val="Hyperlink"/>
+                <w:noProof/>
+              </w:rPr>
+              <w:t>espond</w:t>
+            </w:r>
+            <w:r>
+              <w:rPr>
+                <w:rStyle w:val="Hyperlink"/>
+                <w:rFonts w:ascii="Courier Std" w:hAnsi="Courier Std"/>
+                <w:noProof/>
+              </w:rPr>
+              <w:t xml:space="preserve"> Tab</w:t>
             </w:r>
             <w:r>
               <w:rPr>
@@ -5487,7 +5428,7 @@
                 <w:noProof/>
                 <w:webHidden/>
               </w:rPr>
-              <w:instrText xml:space="preserve"> PAGEREF _Toc418985373 \h </w:instrText>
+              <w:instrText xml:space="preserve"> PAGEREF _Toc419068248 \h </w:instrText>
             </w:r>
             <w:r>
               <w:rPr>
@@ -5507,7 +5448,7 @@
                 <w:noProof/>
                 <w:webHidden/>
               </w:rPr>
-              <w:t>51</w:t>
+              <w:t>50</w:t>
             </w:r>
             <w:r>
               <w:rPr>
@@ -5527,14 +5468,14 @@
               <w:lang w:val="en-US"/>
             </w:rPr>
           </w:pPr>
-          <w:hyperlink w:anchor="_Toc418985374" w:history="1">
+          <w:hyperlink w:anchor="_Toc419068249" w:history="1">
             <w:r>
               <w:rPr>
                 <w:rStyle w:val="Hyperlink"/>
                 <w:rFonts w:ascii="Courier Std" w:hAnsi="Courier Std"/>
                 <w:noProof/>
               </w:rPr>
-              <w:t>XIV.</w:t>
+              <w:t>XIII.</w:t>
             </w:r>
             <w:r>
               <w:rPr>
@@ -5550,7 +5491,7 @@
                 <w:rFonts w:ascii="Courier Std" w:hAnsi="Courier Std"/>
                 <w:noProof/>
               </w:rPr>
-              <w:t>Result Activity diagram</w:t>
+              <w:t>Friend Panel Activity diagram</w:t>
             </w:r>
             <w:r>
               <w:rPr>
@@ -5571,7 +5512,7 @@
                 <w:noProof/>
                 <w:webHidden/>
               </w:rPr>
-              <w:instrText xml:space="preserve"> PAGEREF _Toc418985374 \h </w:instrText>
+              <w:instrText xml:space="preserve"> PAGEREF _Toc419068249 \h </w:instrText>
             </w:r>
             <w:r>
               <w:rPr>
@@ -5591,7 +5532,7 @@
                 <w:noProof/>
                 <w:webHidden/>
               </w:rPr>
-              <w:t>52</w:t>
+              <w:t>51</w:t>
             </w:r>
             <w:r>
               <w:rPr>
@@ -5614,7 +5555,7 @@
               <w:lang w:val="en-US"/>
             </w:rPr>
           </w:pPr>
-          <w:hyperlink w:anchor="_Toc418985375" w:history="1">
+          <w:hyperlink w:anchor="_Toc419068250" w:history="1">
             <w:r>
               <w:rPr>
                 <w:rStyle w:val="Hyperlink"/>
@@ -5637,7 +5578,7 @@
                 <w:rFonts w:ascii="Courier Std" w:hAnsi="Courier Std"/>
                 <w:noProof/>
               </w:rPr>
-              <w:t>Change week</w:t>
+              <w:t>Appointment, Delete and View Profile</w:t>
             </w:r>
             <w:r>
               <w:rPr>
@@ -5658,7 +5599,7 @@
                 <w:noProof/>
                 <w:webHidden/>
               </w:rPr>
-              <w:instrText xml:space="preserve"> PAGEREF _Toc418985375 \h </w:instrText>
+              <w:instrText xml:space="preserve"> PAGEREF _Toc419068250 \h </w:instrText>
             </w:r>
             <w:r>
               <w:rPr>
@@ -5678,7 +5619,7 @@
                 <w:noProof/>
                 <w:webHidden/>
               </w:rPr>
-              <w:t>52</w:t>
+              <w:t>51</w:t>
             </w:r>
             <w:r>
               <w:rPr>
@@ -5701,7 +5642,7 @@
               <w:lang w:val="en-US"/>
             </w:rPr>
           </w:pPr>
-          <w:hyperlink w:anchor="_Toc418985376" w:history="1">
+          <w:hyperlink w:anchor="_Toc419068251" w:history="1">
             <w:r>
               <w:rPr>
                 <w:rStyle w:val="Hyperlink"/>
@@ -5724,7 +5665,7 @@
                 <w:rFonts w:ascii="Courier Std" w:hAnsi="Courier Std"/>
                 <w:noProof/>
               </w:rPr>
-              <w:t>See other results and view result detail</w:t>
+              <w:t>Sort friend list</w:t>
             </w:r>
             <w:r>
               <w:rPr>
@@ -5745,7 +5686,7 @@
                 <w:noProof/>
                 <w:webHidden/>
               </w:rPr>
-              <w:instrText xml:space="preserve"> PAGEREF _Toc418985376 \h </w:instrText>
+              <w:instrText xml:space="preserve"> PAGEREF _Toc419068251 \h </w:instrText>
             </w:r>
             <w:r>
               <w:rPr>
@@ -5765,7 +5706,7 @@
                 <w:noProof/>
                 <w:webHidden/>
               </w:rPr>
-              <w:t>53</w:t>
+              <w:t>52</w:t>
             </w:r>
             <w:r>
               <w:rPr>
@@ -5788,7 +5729,7 @@
               <w:lang w:val="en-US"/>
             </w:rPr>
           </w:pPr>
-          <w:hyperlink w:anchor="_Toc418985377" w:history="1">
+          <w:hyperlink w:anchor="_Toc419068252" w:history="1">
             <w:r>
               <w:rPr>
                 <w:rStyle w:val="Hyperlink"/>
@@ -5811,6 +5752,351 @@
                 <w:rFonts w:ascii="Courier Std" w:hAnsi="Courier Std"/>
                 <w:noProof/>
               </w:rPr>
+              <w:t>Search friends and Refresh friend list</w:t>
+            </w:r>
+            <w:r>
+              <w:rPr>
+                <w:noProof/>
+                <w:webHidden/>
+              </w:rPr>
+              <w:tab/>
+            </w:r>
+            <w:r>
+              <w:rPr>
+                <w:noProof/>
+                <w:webHidden/>
+              </w:rPr>
+              <w:fldChar w:fldCharType="begin"/>
+            </w:r>
+            <w:r>
+              <w:rPr>
+                <w:noProof/>
+                <w:webHidden/>
+              </w:rPr>
+              <w:instrText xml:space="preserve"> PAGEREF _Toc419068252 \h </w:instrText>
+            </w:r>
+            <w:r>
+              <w:rPr>
+                <w:noProof/>
+                <w:webHidden/>
+              </w:rPr>
+            </w:r>
+            <w:r>
+              <w:rPr>
+                <w:noProof/>
+                <w:webHidden/>
+              </w:rPr>
+              <w:fldChar w:fldCharType="separate"/>
+            </w:r>
+            <w:r>
+              <w:rPr>
+                <w:noProof/>
+                <w:webHidden/>
+              </w:rPr>
+              <w:t>53</w:t>
+            </w:r>
+            <w:r>
+              <w:rPr>
+                <w:noProof/>
+                <w:webHidden/>
+              </w:rPr>
+              <w:fldChar w:fldCharType="end"/>
+            </w:r>
+          </w:hyperlink>
+        </w:p>
+        <w:p>
+          <w:pPr>
+            <w:pStyle w:val="TOC1"/>
+            <w:rPr>
+              <w:rFonts w:eastAsiaTheme="minorEastAsia"/>
+              <w:noProof/>
+              <w:lang w:val="en-US"/>
+            </w:rPr>
+          </w:pPr>
+          <w:hyperlink w:anchor="_Toc419068253" w:history="1">
+            <w:r>
+              <w:rPr>
+                <w:rStyle w:val="Hyperlink"/>
+                <w:rFonts w:ascii="Courier Std" w:hAnsi="Courier Std"/>
+                <w:noProof/>
+              </w:rPr>
+              <w:t>XIV.</w:t>
+            </w:r>
+            <w:r>
+              <w:rPr>
+                <w:rFonts w:eastAsiaTheme="minorEastAsia"/>
+                <w:noProof/>
+                <w:lang w:val="en-US"/>
+              </w:rPr>
+              <w:tab/>
+            </w:r>
+            <w:r>
+              <w:rPr>
+                <w:rStyle w:val="Hyperlink"/>
+                <w:rFonts w:ascii="Courier Std" w:hAnsi="Courier Std"/>
+                <w:noProof/>
+              </w:rPr>
+              <w:t>Result Activity diagram</w:t>
+            </w:r>
+            <w:r>
+              <w:rPr>
+                <w:noProof/>
+                <w:webHidden/>
+              </w:rPr>
+              <w:tab/>
+            </w:r>
+            <w:r>
+              <w:rPr>
+                <w:noProof/>
+                <w:webHidden/>
+              </w:rPr>
+              <w:fldChar w:fldCharType="begin"/>
+            </w:r>
+            <w:r>
+              <w:rPr>
+                <w:noProof/>
+                <w:webHidden/>
+              </w:rPr>
+              <w:instrText xml:space="preserve"> PAGEREF _Toc419068253 \h </w:instrText>
+            </w:r>
+            <w:r>
+              <w:rPr>
+                <w:noProof/>
+                <w:webHidden/>
+              </w:rPr>
+            </w:r>
+            <w:r>
+              <w:rPr>
+                <w:noProof/>
+                <w:webHidden/>
+              </w:rPr>
+              <w:fldChar w:fldCharType="separate"/>
+            </w:r>
+            <w:r>
+              <w:rPr>
+                <w:noProof/>
+                <w:webHidden/>
+              </w:rPr>
+              <w:t>54</w:t>
+            </w:r>
+            <w:r>
+              <w:rPr>
+                <w:noProof/>
+                <w:webHidden/>
+              </w:rPr>
+              <w:fldChar w:fldCharType="end"/>
+            </w:r>
+          </w:hyperlink>
+        </w:p>
+        <w:p>
+          <w:pPr>
+            <w:pStyle w:val="TOC2"/>
+            <w:tabs>
+              <w:tab w:val="left" w:pos="880"/>
+            </w:tabs>
+            <w:rPr>
+              <w:rFonts w:eastAsiaTheme="minorEastAsia"/>
+              <w:noProof/>
+              <w:lang w:val="en-US"/>
+            </w:rPr>
+          </w:pPr>
+          <w:hyperlink w:anchor="_Toc419068254" w:history="1">
+            <w:r>
+              <w:rPr>
+                <w:rStyle w:val="Hyperlink"/>
+                <w:rFonts w:ascii="Courier Std" w:hAnsi="Courier Std"/>
+                <w:noProof/>
+              </w:rPr>
+              <w:t>1.</w:t>
+            </w:r>
+            <w:r>
+              <w:rPr>
+                <w:rFonts w:eastAsiaTheme="minorEastAsia"/>
+                <w:noProof/>
+                <w:lang w:val="en-US"/>
+              </w:rPr>
+              <w:tab/>
+            </w:r>
+            <w:r>
+              <w:rPr>
+                <w:rStyle w:val="Hyperlink"/>
+                <w:rFonts w:ascii="Courier Std" w:hAnsi="Courier Std"/>
+                <w:noProof/>
+              </w:rPr>
+              <w:t>Change week</w:t>
+            </w:r>
+            <w:r>
+              <w:rPr>
+                <w:noProof/>
+                <w:webHidden/>
+              </w:rPr>
+              <w:tab/>
+            </w:r>
+            <w:r>
+              <w:rPr>
+                <w:noProof/>
+                <w:webHidden/>
+              </w:rPr>
+              <w:fldChar w:fldCharType="begin"/>
+            </w:r>
+            <w:r>
+              <w:rPr>
+                <w:noProof/>
+                <w:webHidden/>
+              </w:rPr>
+              <w:instrText xml:space="preserve"> PAGEREF _Toc419068254 \h </w:instrText>
+            </w:r>
+            <w:r>
+              <w:rPr>
+                <w:noProof/>
+                <w:webHidden/>
+              </w:rPr>
+            </w:r>
+            <w:r>
+              <w:rPr>
+                <w:noProof/>
+                <w:webHidden/>
+              </w:rPr>
+              <w:fldChar w:fldCharType="separate"/>
+            </w:r>
+            <w:r>
+              <w:rPr>
+                <w:noProof/>
+                <w:webHidden/>
+              </w:rPr>
+              <w:t>54</w:t>
+            </w:r>
+            <w:r>
+              <w:rPr>
+                <w:noProof/>
+                <w:webHidden/>
+              </w:rPr>
+              <w:fldChar w:fldCharType="end"/>
+            </w:r>
+          </w:hyperlink>
+        </w:p>
+        <w:p>
+          <w:pPr>
+            <w:pStyle w:val="TOC2"/>
+            <w:tabs>
+              <w:tab w:val="left" w:pos="880"/>
+            </w:tabs>
+            <w:rPr>
+              <w:rFonts w:eastAsiaTheme="minorEastAsia"/>
+              <w:noProof/>
+              <w:lang w:val="en-US"/>
+            </w:rPr>
+          </w:pPr>
+          <w:hyperlink w:anchor="_Toc419068255" w:history="1">
+            <w:r>
+              <w:rPr>
+                <w:rStyle w:val="Hyperlink"/>
+                <w:rFonts w:ascii="Courier Std" w:hAnsi="Courier Std"/>
+                <w:noProof/>
+              </w:rPr>
+              <w:t>2.</w:t>
+            </w:r>
+            <w:r>
+              <w:rPr>
+                <w:rFonts w:eastAsiaTheme="minorEastAsia"/>
+                <w:noProof/>
+                <w:lang w:val="en-US"/>
+              </w:rPr>
+              <w:tab/>
+            </w:r>
+            <w:r>
+              <w:rPr>
+                <w:rStyle w:val="Hyperlink"/>
+                <w:rFonts w:ascii="Courier Std" w:hAnsi="Courier Std"/>
+                <w:noProof/>
+              </w:rPr>
+              <w:t>See other results and view result detail</w:t>
+            </w:r>
+            <w:r>
+              <w:rPr>
+                <w:noProof/>
+                <w:webHidden/>
+              </w:rPr>
+              <w:tab/>
+            </w:r>
+            <w:r>
+              <w:rPr>
+                <w:noProof/>
+                <w:webHidden/>
+              </w:rPr>
+              <w:fldChar w:fldCharType="begin"/>
+            </w:r>
+            <w:r>
+              <w:rPr>
+                <w:noProof/>
+                <w:webHidden/>
+              </w:rPr>
+              <w:instrText xml:space="preserve"> PAGEREF _Toc419068255 \h </w:instrText>
+            </w:r>
+            <w:r>
+              <w:rPr>
+                <w:noProof/>
+                <w:webHidden/>
+              </w:rPr>
+            </w:r>
+            <w:r>
+              <w:rPr>
+                <w:noProof/>
+                <w:webHidden/>
+              </w:rPr>
+              <w:fldChar w:fldCharType="separate"/>
+            </w:r>
+            <w:r>
+              <w:rPr>
+                <w:noProof/>
+                <w:webHidden/>
+              </w:rPr>
+              <w:t>55</w:t>
+            </w:r>
+            <w:r>
+              <w:rPr>
+                <w:noProof/>
+                <w:webHidden/>
+              </w:rPr>
+              <w:fldChar w:fldCharType="end"/>
+            </w:r>
+          </w:hyperlink>
+        </w:p>
+        <w:p>
+          <w:pPr>
+            <w:pStyle w:val="TOC2"/>
+            <w:tabs>
+              <w:tab w:val="left" w:pos="880"/>
+            </w:tabs>
+            <w:rPr>
+              <w:rFonts w:eastAsiaTheme="minorEastAsia"/>
+              <w:noProof/>
+              <w:lang w:val="en-US"/>
+            </w:rPr>
+          </w:pPr>
+          <w:hyperlink w:anchor="_Toc419068256" w:history="1">
+            <w:r>
+              <w:rPr>
+                <w:rStyle w:val="Hyperlink"/>
+                <w:rFonts w:ascii="Courier Std" w:hAnsi="Courier Std"/>
+                <w:noProof/>
+              </w:rPr>
+              <w:t>3.</w:t>
+            </w:r>
+            <w:r>
+              <w:rPr>
+                <w:rFonts w:eastAsiaTheme="minorEastAsia"/>
+                <w:noProof/>
+                <w:lang w:val="en-US"/>
+              </w:rPr>
+              <w:tab/>
+            </w:r>
+            <w:r>
+              <w:rPr>
+                <w:rStyle w:val="Hyperlink"/>
+                <w:rFonts w:ascii="Courier Std" w:hAnsi="Courier Std"/>
+                <w:noProof/>
+              </w:rPr>
               <w:t>Back to edit or save results</w:t>
             </w:r>
             <w:r>
@@ -5832,7 +6118,7 @@
                 <w:noProof/>
                 <w:webHidden/>
               </w:rPr>
-              <w:instrText xml:space="preserve"> PAGEREF _Toc418985377 \h </w:instrText>
+              <w:instrText xml:space="preserve"> PAGEREF _Toc419068256 \h </w:instrText>
             </w:r>
             <w:r>
               <w:rPr>
@@ -5852,7 +6138,526 @@
                 <w:noProof/>
                 <w:webHidden/>
               </w:rPr>
-              <w:t>54</w:t>
+              <w:t>56</w:t>
+            </w:r>
+            <w:r>
+              <w:rPr>
+                <w:noProof/>
+                <w:webHidden/>
+              </w:rPr>
+              <w:fldChar w:fldCharType="end"/>
+            </w:r>
+          </w:hyperlink>
+        </w:p>
+        <w:p>
+          <w:pPr>
+            <w:pStyle w:val="TOC1"/>
+            <w:rPr>
+              <w:rFonts w:eastAsiaTheme="minorEastAsia"/>
+              <w:noProof/>
+              <w:lang w:val="en-US"/>
+            </w:rPr>
+          </w:pPr>
+          <w:hyperlink w:anchor="_Toc419068257" w:history="1">
+            <w:r>
+              <w:rPr>
+                <w:rStyle w:val="Hyperlink"/>
+                <w:rFonts w:ascii="Courier Std" w:hAnsi="Courier Std"/>
+                <w:noProof/>
+              </w:rPr>
+              <w:t>XV.</w:t>
+            </w:r>
+            <w:r>
+              <w:rPr>
+                <w:rFonts w:eastAsiaTheme="minorEastAsia"/>
+                <w:noProof/>
+                <w:lang w:val="en-US"/>
+              </w:rPr>
+              <w:tab/>
+            </w:r>
+            <w:r>
+              <w:rPr>
+                <w:rStyle w:val="Hyperlink"/>
+                <w:rFonts w:ascii="Courier Std" w:hAnsi="Courier Std"/>
+                <w:noProof/>
+              </w:rPr>
+              <w:t>Profile Activity diagram</w:t>
+            </w:r>
+            <w:r>
+              <w:rPr>
+                <w:noProof/>
+                <w:webHidden/>
+              </w:rPr>
+              <w:tab/>
+            </w:r>
+            <w:r>
+              <w:rPr>
+                <w:noProof/>
+                <w:webHidden/>
+              </w:rPr>
+              <w:fldChar w:fldCharType="begin"/>
+            </w:r>
+            <w:r>
+              <w:rPr>
+                <w:noProof/>
+                <w:webHidden/>
+              </w:rPr>
+              <w:instrText xml:space="preserve"> PAGEREF _Toc419068257 \h </w:instrText>
+            </w:r>
+            <w:r>
+              <w:rPr>
+                <w:noProof/>
+                <w:webHidden/>
+              </w:rPr>
+            </w:r>
+            <w:r>
+              <w:rPr>
+                <w:noProof/>
+                <w:webHidden/>
+              </w:rPr>
+              <w:fldChar w:fldCharType="separate"/>
+            </w:r>
+            <w:r>
+              <w:rPr>
+                <w:noProof/>
+                <w:webHidden/>
+              </w:rPr>
+              <w:t>57</w:t>
+            </w:r>
+            <w:r>
+              <w:rPr>
+                <w:noProof/>
+                <w:webHidden/>
+              </w:rPr>
+              <w:fldChar w:fldCharType="end"/>
+            </w:r>
+          </w:hyperlink>
+        </w:p>
+        <w:p>
+          <w:pPr>
+            <w:pStyle w:val="TOC2"/>
+            <w:tabs>
+              <w:tab w:val="left" w:pos="880"/>
+            </w:tabs>
+            <w:rPr>
+              <w:rFonts w:eastAsiaTheme="minorEastAsia"/>
+              <w:noProof/>
+              <w:lang w:val="en-US"/>
+            </w:rPr>
+          </w:pPr>
+          <w:hyperlink w:anchor="_Toc419068258" w:history="1">
+            <w:r>
+              <w:rPr>
+                <w:rStyle w:val="Hyperlink"/>
+                <w:rFonts w:ascii="Courier Std" w:hAnsi="Courier Std"/>
+                <w:noProof/>
+              </w:rPr>
+              <w:t>1.</w:t>
+            </w:r>
+            <w:r>
+              <w:rPr>
+                <w:rFonts w:eastAsiaTheme="minorEastAsia"/>
+                <w:noProof/>
+                <w:lang w:val="en-US"/>
+              </w:rPr>
+              <w:tab/>
+            </w:r>
+            <w:r>
+              <w:rPr>
+                <w:rStyle w:val="Hyperlink"/>
+                <w:rFonts w:ascii="Courier Std" w:hAnsi="Courier Std"/>
+                <w:noProof/>
+              </w:rPr>
+              <w:t>View Profile</w:t>
+            </w:r>
+            <w:r>
+              <w:rPr>
+                <w:noProof/>
+                <w:webHidden/>
+              </w:rPr>
+              <w:tab/>
+            </w:r>
+            <w:r>
+              <w:rPr>
+                <w:noProof/>
+                <w:webHidden/>
+              </w:rPr>
+              <w:fldChar w:fldCharType="begin"/>
+            </w:r>
+            <w:r>
+              <w:rPr>
+                <w:noProof/>
+                <w:webHidden/>
+              </w:rPr>
+              <w:instrText xml:space="preserve"> PAGEREF _Toc419068258 \h </w:instrText>
+            </w:r>
+            <w:r>
+              <w:rPr>
+                <w:noProof/>
+                <w:webHidden/>
+              </w:rPr>
+            </w:r>
+            <w:r>
+              <w:rPr>
+                <w:noProof/>
+                <w:webHidden/>
+              </w:rPr>
+              <w:fldChar w:fldCharType="separate"/>
+            </w:r>
+            <w:r>
+              <w:rPr>
+                <w:noProof/>
+                <w:webHidden/>
+              </w:rPr>
+              <w:t>57</w:t>
+            </w:r>
+            <w:r>
+              <w:rPr>
+                <w:noProof/>
+                <w:webHidden/>
+              </w:rPr>
+              <w:fldChar w:fldCharType="end"/>
+            </w:r>
+          </w:hyperlink>
+        </w:p>
+        <w:p>
+          <w:pPr>
+            <w:pStyle w:val="TOC2"/>
+            <w:tabs>
+              <w:tab w:val="left" w:pos="880"/>
+            </w:tabs>
+            <w:rPr>
+              <w:rFonts w:eastAsiaTheme="minorEastAsia"/>
+              <w:noProof/>
+              <w:lang w:val="en-US"/>
+            </w:rPr>
+          </w:pPr>
+          <w:hyperlink w:anchor="_Toc419068259" w:history="1">
+            <w:r>
+              <w:rPr>
+                <w:rStyle w:val="Hyperlink"/>
+                <w:rFonts w:ascii="Courier Std" w:hAnsi="Courier Std"/>
+                <w:noProof/>
+              </w:rPr>
+              <w:t>2.</w:t>
+            </w:r>
+            <w:r>
+              <w:rPr>
+                <w:rFonts w:eastAsiaTheme="minorEastAsia"/>
+                <w:noProof/>
+                <w:lang w:val="en-US"/>
+              </w:rPr>
+              <w:tab/>
+            </w:r>
+            <w:r>
+              <w:rPr>
+                <w:rStyle w:val="Hyperlink"/>
+                <w:rFonts w:ascii="Courier Std" w:hAnsi="Courier Std"/>
+                <w:noProof/>
+              </w:rPr>
+              <w:t>View Calendar</w:t>
+            </w:r>
+            <w:r>
+              <w:rPr>
+                <w:noProof/>
+                <w:webHidden/>
+              </w:rPr>
+              <w:tab/>
+            </w:r>
+            <w:r>
+              <w:rPr>
+                <w:noProof/>
+                <w:webHidden/>
+              </w:rPr>
+              <w:fldChar w:fldCharType="begin"/>
+            </w:r>
+            <w:r>
+              <w:rPr>
+                <w:noProof/>
+                <w:webHidden/>
+              </w:rPr>
+              <w:instrText xml:space="preserve"> PAGEREF _Toc419068259 \h </w:instrText>
+            </w:r>
+            <w:r>
+              <w:rPr>
+                <w:noProof/>
+                <w:webHidden/>
+              </w:rPr>
+            </w:r>
+            <w:r>
+              <w:rPr>
+                <w:noProof/>
+                <w:webHidden/>
+              </w:rPr>
+              <w:fldChar w:fldCharType="separate"/>
+            </w:r>
+            <w:r>
+              <w:rPr>
+                <w:noProof/>
+                <w:webHidden/>
+              </w:rPr>
+              <w:t>58</w:t>
+            </w:r>
+            <w:r>
+              <w:rPr>
+                <w:noProof/>
+                <w:webHidden/>
+              </w:rPr>
+              <w:fldChar w:fldCharType="end"/>
+            </w:r>
+          </w:hyperlink>
+        </w:p>
+        <w:p>
+          <w:pPr>
+            <w:pStyle w:val="TOC2"/>
+            <w:tabs>
+              <w:tab w:val="left" w:pos="880"/>
+            </w:tabs>
+            <w:rPr>
+              <w:rFonts w:eastAsiaTheme="minorEastAsia"/>
+              <w:noProof/>
+              <w:lang w:val="en-US"/>
+            </w:rPr>
+          </w:pPr>
+          <w:hyperlink w:anchor="_Toc419068260" w:history="1">
+            <w:r>
+              <w:rPr>
+                <w:rStyle w:val="Hyperlink"/>
+                <w:rFonts w:ascii="Courier Std" w:hAnsi="Courier Std"/>
+                <w:noProof/>
+              </w:rPr>
+              <w:t>3.</w:t>
+            </w:r>
+            <w:r>
+              <w:rPr>
+                <w:rFonts w:eastAsiaTheme="minorEastAsia"/>
+                <w:noProof/>
+                <w:lang w:val="en-US"/>
+              </w:rPr>
+              <w:tab/>
+            </w:r>
+            <w:r>
+              <w:rPr>
+                <w:rStyle w:val="Hyperlink"/>
+                <w:rFonts w:ascii="Courier Std" w:hAnsi="Courier Std"/>
+                <w:noProof/>
+              </w:rPr>
+              <w:t>View Information</w:t>
+            </w:r>
+            <w:r>
+              <w:rPr>
+                <w:noProof/>
+                <w:webHidden/>
+              </w:rPr>
+              <w:tab/>
+            </w:r>
+            <w:r>
+              <w:rPr>
+                <w:noProof/>
+                <w:webHidden/>
+              </w:rPr>
+              <w:fldChar w:fldCharType="begin"/>
+            </w:r>
+            <w:r>
+              <w:rPr>
+                <w:noProof/>
+                <w:webHidden/>
+              </w:rPr>
+              <w:instrText xml:space="preserve"> PAGEREF _Toc419068260 \h </w:instrText>
+            </w:r>
+            <w:r>
+              <w:rPr>
+                <w:noProof/>
+                <w:webHidden/>
+              </w:rPr>
+            </w:r>
+            <w:r>
+              <w:rPr>
+                <w:noProof/>
+                <w:webHidden/>
+              </w:rPr>
+              <w:fldChar w:fldCharType="separate"/>
+            </w:r>
+            <w:r>
+              <w:rPr>
+                <w:noProof/>
+                <w:webHidden/>
+              </w:rPr>
+              <w:t>59</w:t>
+            </w:r>
+            <w:r>
+              <w:rPr>
+                <w:noProof/>
+                <w:webHidden/>
+              </w:rPr>
+              <w:fldChar w:fldCharType="end"/>
+            </w:r>
+          </w:hyperlink>
+        </w:p>
+        <w:p>
+          <w:pPr>
+            <w:pStyle w:val="TOC2"/>
+            <w:tabs>
+              <w:tab w:val="left" w:pos="880"/>
+            </w:tabs>
+            <w:rPr>
+              <w:rFonts w:eastAsiaTheme="minorEastAsia"/>
+              <w:noProof/>
+              <w:lang w:val="en-US"/>
+            </w:rPr>
+          </w:pPr>
+          <w:hyperlink w:anchor="_Toc419068261" w:history="1">
+            <w:r>
+              <w:rPr>
+                <w:rStyle w:val="Hyperlink"/>
+                <w:rFonts w:ascii="Courier Std" w:hAnsi="Courier Std"/>
+                <w:noProof/>
+              </w:rPr>
+              <w:t>4.</w:t>
+            </w:r>
+            <w:r>
+              <w:rPr>
+                <w:rFonts w:eastAsiaTheme="minorEastAsia"/>
+                <w:noProof/>
+                <w:lang w:val="en-US"/>
+              </w:rPr>
+              <w:tab/>
+            </w:r>
+            <w:r>
+              <w:rPr>
+                <w:rStyle w:val="Hyperlink"/>
+                <w:rFonts w:ascii="Courier Std" w:hAnsi="Courier Std"/>
+                <w:noProof/>
+              </w:rPr>
+              <w:t>View Friend List</w:t>
+            </w:r>
+            <w:r>
+              <w:rPr>
+                <w:noProof/>
+                <w:webHidden/>
+              </w:rPr>
+              <w:tab/>
+            </w:r>
+            <w:r>
+              <w:rPr>
+                <w:noProof/>
+                <w:webHidden/>
+              </w:rPr>
+              <w:fldChar w:fldCharType="begin"/>
+            </w:r>
+            <w:r>
+              <w:rPr>
+                <w:noProof/>
+                <w:webHidden/>
+              </w:rPr>
+              <w:instrText xml:space="preserve"> PAGEREF _Toc419068261 \h </w:instrText>
+            </w:r>
+            <w:r>
+              <w:rPr>
+                <w:noProof/>
+                <w:webHidden/>
+              </w:rPr>
+            </w:r>
+            <w:r>
+              <w:rPr>
+                <w:noProof/>
+                <w:webHidden/>
+              </w:rPr>
+              <w:fldChar w:fldCharType="separate"/>
+            </w:r>
+            <w:r>
+              <w:rPr>
+                <w:noProof/>
+                <w:webHidden/>
+              </w:rPr>
+              <w:t>60</w:t>
+            </w:r>
+            <w:r>
+              <w:rPr>
+                <w:noProof/>
+                <w:webHidden/>
+              </w:rPr>
+              <w:fldChar w:fldCharType="end"/>
+            </w:r>
+          </w:hyperlink>
+        </w:p>
+        <w:p>
+          <w:pPr>
+            <w:pStyle w:val="TOC2"/>
+            <w:tabs>
+              <w:tab w:val="left" w:pos="880"/>
+            </w:tabs>
+            <w:rPr>
+              <w:rFonts w:eastAsiaTheme="minorEastAsia"/>
+              <w:noProof/>
+              <w:lang w:val="en-US"/>
+            </w:rPr>
+          </w:pPr>
+          <w:hyperlink w:anchor="_Toc419068262" w:history="1">
+            <w:r>
+              <w:rPr>
+                <w:rStyle w:val="Hyperlink"/>
+                <w:rFonts w:ascii="Courier Std" w:hAnsi="Courier Std"/>
+                <w:noProof/>
+              </w:rPr>
+              <w:t>5.</w:t>
+            </w:r>
+            <w:r>
+              <w:rPr>
+                <w:rFonts w:eastAsiaTheme="minorEastAsia"/>
+                <w:noProof/>
+                <w:lang w:val="en-US"/>
+              </w:rPr>
+              <w:tab/>
+            </w:r>
+            <w:r>
+              <w:rPr>
+                <w:rStyle w:val="Hyperlink"/>
+                <w:rFonts w:ascii="Courier Std" w:hAnsi="Courier Std"/>
+                <w:noProof/>
+              </w:rPr>
+              <w:t>Date, Delete, Add and Chat</w:t>
+            </w:r>
+            <w:r>
+              <w:rPr>
+                <w:noProof/>
+                <w:webHidden/>
+              </w:rPr>
+              <w:tab/>
+            </w:r>
+            <w:r>
+              <w:rPr>
+                <w:noProof/>
+                <w:webHidden/>
+              </w:rPr>
+              <w:fldChar w:fldCharType="begin"/>
+            </w:r>
+            <w:r>
+              <w:rPr>
+                <w:noProof/>
+                <w:webHidden/>
+              </w:rPr>
+              <w:instrText xml:space="preserve"> PAGEREF _Toc419068262 \h </w:instrText>
+            </w:r>
+            <w:r>
+              <w:rPr>
+                <w:noProof/>
+                <w:webHidden/>
+              </w:rPr>
+            </w:r>
+            <w:r>
+              <w:rPr>
+                <w:noProof/>
+                <w:webHidden/>
+              </w:rPr>
+              <w:fldChar w:fldCharType="separate"/>
+            </w:r>
+            <w:r>
+              <w:rPr>
+                <w:noProof/>
+                <w:webHidden/>
+              </w:rPr>
+              <w:t>61</w:t>
             </w:r>
             <w:r>
               <w:rPr>
@@ -5902,8 +6707,25 @@
         </w:rPr>
         <w:br w:type="page"/>
       </w:r>
-      <w:bookmarkStart w:id="0" w:name="_GoBack"/>
-      <w:bookmarkEnd w:id="0"/>
+    </w:p>
+    <w:p>
+      <w:pPr>
+        <w:rPr>
+          <w:rFonts w:ascii="Courier Std" w:hAnsi="Courier Std" w:cs="Courier New"/>
+          <w:b/>
+          <w:sz w:val="28"/>
+          <w:szCs w:val="28"/>
+          <w:lang w:val="en-US"/>
+        </w:rPr>
+      </w:pPr>
+      <w:bookmarkStart w:id="1" w:name="_Toc419068187"/>
+      <w:r>
+        <w:rPr>
+          <w:rFonts w:ascii="Courier Std" w:hAnsi="Courier Std"/>
+        </w:rPr>
+        <w:lastRenderedPageBreak/>
+        <w:br w:type="page"/>
+      </w:r>
     </w:p>
     <w:p>
       <w:pPr>
@@ -5916,7 +6738,6 @@
           <w:rFonts w:ascii="Courier Std" w:hAnsi="Courier Std"/>
         </w:rPr>
       </w:pPr>
-      <w:bookmarkStart w:id="1" w:name="_Toc418985311"/>
       <w:r>
         <w:rPr>
           <w:rFonts w:ascii="Courier Std" w:hAnsi="Courier Std"/>
@@ -5949,7 +6770,7 @@
           <w:rFonts w:ascii="Courier Std" w:hAnsi="Courier Std"/>
         </w:rPr>
       </w:pPr>
-      <w:bookmarkStart w:id="2" w:name="_Toc418985312"/>
+      <w:bookmarkStart w:id="2" w:name="_Toc419068188"/>
       <w:r>
         <w:rPr>
           <w:rFonts w:ascii="Courier Std" w:hAnsi="Courier Std"/>
@@ -6054,7 +6875,7 @@
           <w:rFonts w:ascii="Courier Std" w:hAnsi="Courier Std"/>
         </w:rPr>
       </w:pPr>
-      <w:bookmarkStart w:id="3" w:name="_Toc418985313"/>
+      <w:bookmarkStart w:id="3" w:name="_Toc419068189"/>
       <w:r>
         <w:rPr>
           <w:rFonts w:ascii="Courier Std" w:hAnsi="Courier Std"/>
@@ -6166,7 +6987,7 @@
           <w:rFonts w:ascii="Courier Std" w:hAnsi="Courier Std"/>
         </w:rPr>
       </w:pPr>
-      <w:bookmarkStart w:id="4" w:name="_Toc418985314"/>
+      <w:bookmarkStart w:id="4" w:name="_Toc419068190"/>
       <w:r>
         <w:rPr>
           <w:rFonts w:ascii="Courier Std" w:hAnsi="Courier Std"/>
@@ -6246,7 +7067,7 @@
           <w:rFonts w:ascii="Courier Std" w:hAnsi="Courier Std"/>
         </w:rPr>
       </w:pPr>
-      <w:bookmarkStart w:id="5" w:name="_Toc418985315"/>
+      <w:bookmarkStart w:id="5" w:name="_Toc419068191"/>
       <w:r>
         <w:rPr>
           <w:rFonts w:ascii="Courier Std" w:hAnsi="Courier Std"/>
@@ -6272,7 +7093,7 @@
           <w:rFonts w:ascii="Courier Std" w:hAnsi="Courier Std"/>
         </w:rPr>
       </w:pPr>
-      <w:bookmarkStart w:id="6" w:name="_Toc418985316"/>
+      <w:bookmarkStart w:id="6" w:name="_Toc419068192"/>
       <w:r>
         <w:rPr>
           <w:rFonts w:ascii="Courier Std" w:hAnsi="Courier Std"/>
@@ -6363,7 +7184,7 @@
           <w:rFonts w:ascii="Courier Std" w:hAnsi="Courier Std"/>
         </w:rPr>
       </w:pPr>
-      <w:bookmarkStart w:id="7" w:name="_Toc418985317"/>
+      <w:bookmarkStart w:id="7" w:name="_Toc419068193"/>
       <w:r>
         <w:rPr>
           <w:rFonts w:ascii="Courier Std" w:hAnsi="Courier Std"/>
@@ -6457,7 +7278,7 @@
           <w:rFonts w:ascii="Courier Std" w:hAnsi="Courier Std"/>
         </w:rPr>
       </w:pPr>
-      <w:bookmarkStart w:id="8" w:name="_Toc418985318"/>
+      <w:bookmarkStart w:id="8" w:name="_Toc419068194"/>
       <w:r>
         <w:rPr>
           <w:rFonts w:ascii="Courier Std" w:hAnsi="Courier Std"/>
@@ -6551,7 +7372,7 @@
           <w:rFonts w:ascii="Courier Std" w:hAnsi="Courier Std"/>
         </w:rPr>
       </w:pPr>
-      <w:bookmarkStart w:id="9" w:name="_Toc418985319"/>
+      <w:bookmarkStart w:id="9" w:name="_Toc419068195"/>
       <w:r>
         <w:rPr>
           <w:rFonts w:ascii="Courier Std" w:hAnsi="Courier Std"/>
@@ -6647,7 +7468,7 @@
           <w:rFonts w:ascii="Courier Std" w:hAnsi="Courier Std"/>
         </w:rPr>
       </w:pPr>
-      <w:bookmarkStart w:id="10" w:name="_Toc418985320"/>
+      <w:bookmarkStart w:id="10" w:name="_Toc419068196"/>
       <w:r>
         <w:rPr>
           <w:rFonts w:ascii="Courier Std" w:hAnsi="Courier Std"/>
@@ -6674,7 +7495,7 @@
           <w:rFonts w:ascii="Courier Std" w:hAnsi="Courier Std"/>
         </w:rPr>
       </w:pPr>
-      <w:bookmarkStart w:id="11" w:name="_Toc418985321"/>
+      <w:bookmarkStart w:id="11" w:name="_Toc419068197"/>
       <w:r>
         <w:rPr>
           <w:rFonts w:ascii="Courier Std" w:hAnsi="Courier Std"/>
@@ -6770,7 +7591,7 @@
           <w:rFonts w:ascii="Courier Std" w:hAnsi="Courier Std"/>
         </w:rPr>
       </w:pPr>
-      <w:bookmarkStart w:id="13" w:name="_Toc418985322"/>
+      <w:bookmarkStart w:id="13" w:name="_Toc419068198"/>
       <w:r>
         <w:rPr>
           <w:rFonts w:ascii="Courier Std" w:hAnsi="Courier Std"/>
@@ -6876,7 +7697,7 @@
           <w:rFonts w:ascii="Courier Std" w:hAnsi="Courier Std"/>
         </w:rPr>
       </w:pPr>
-      <w:bookmarkStart w:id="14" w:name="_Toc418985323"/>
+      <w:bookmarkStart w:id="14" w:name="_Toc419068199"/>
       <w:r>
         <w:rPr>
           <w:rFonts w:ascii="Courier Std" w:hAnsi="Courier Std"/>
@@ -6972,27 +7793,13 @@
           <w:rFonts w:ascii="Courier Std" w:hAnsi="Courier Std"/>
         </w:rPr>
       </w:pPr>
-      <w:bookmarkStart w:id="15" w:name="_Toc418985324"/>
+      <w:bookmarkStart w:id="15" w:name="_Toc419068200"/>
       <w:r>
         <w:rPr>
           <w:rFonts w:ascii="Courier Std" w:hAnsi="Courier Std"/>
         </w:rPr>
         <w:lastRenderedPageBreak/>
-        <w:t xml:space="preserve">To-do </w:t>
-      </w:r>
-      <w:proofErr w:type="spellStart"/>
-      <w:r>
-        <w:rPr>
-          <w:rFonts w:ascii="Courier Std" w:hAnsi="Courier Std"/>
-        </w:rPr>
-        <w:t>Statechart</w:t>
-      </w:r>
-      <w:proofErr w:type="spellEnd"/>
-      <w:r>
-        <w:rPr>
-          <w:rFonts w:ascii="Courier Std" w:hAnsi="Courier Std"/>
-        </w:rPr>
-        <w:t xml:space="preserve"> diagram</w:t>
+        <w:t>To-do Statechart diagram</w:t>
       </w:r>
       <w:bookmarkEnd w:id="15"/>
     </w:p>
@@ -7007,7 +7814,7 @@
           <w:rFonts w:ascii="Courier Std" w:hAnsi="Courier Std"/>
         </w:rPr>
       </w:pPr>
-      <w:bookmarkStart w:id="16" w:name="_Toc418985325"/>
+      <w:bookmarkStart w:id="16" w:name="_Toc419068201"/>
       <w:r>
         <w:rPr>
           <w:rFonts w:ascii="Courier Std" w:hAnsi="Courier Std"/>
@@ -7044,7 +7851,7 @@
           <w:rFonts w:ascii="Courier Std" w:hAnsi="Courier Std"/>
         </w:rPr>
       </w:pPr>
-      <w:bookmarkStart w:id="17" w:name="_Toc418985326"/>
+      <w:bookmarkStart w:id="17" w:name="_Toc419068202"/>
       <w:r>
         <w:rPr>
           <w:rFonts w:ascii="Courier Std" w:hAnsi="Courier Std"/>
@@ -7082,7 +7889,7 @@
           <w:rFonts w:ascii="Courier Std" w:hAnsi="Courier Std"/>
         </w:rPr>
       </w:pPr>
-      <w:bookmarkStart w:id="18" w:name="_Toc418985327"/>
+      <w:bookmarkStart w:id="18" w:name="_Toc419068203"/>
       <w:r>
         <w:rPr>
           <w:rFonts w:ascii="Courier Std" w:hAnsi="Courier Std"/>
@@ -7120,7 +7927,7 @@
           <w:rFonts w:ascii="Courier Std" w:hAnsi="Courier Std"/>
         </w:rPr>
       </w:pPr>
-      <w:bookmarkStart w:id="19" w:name="_Toc418985328"/>
+      <w:bookmarkStart w:id="19" w:name="_Toc419068204"/>
       <w:r>
         <w:rPr>
           <w:rFonts w:ascii="Courier Std" w:hAnsi="Courier Std"/>
@@ -7158,7 +7965,7 @@
           <w:rFonts w:ascii="Courier Std" w:hAnsi="Courier Std"/>
         </w:rPr>
       </w:pPr>
-      <w:bookmarkStart w:id="20" w:name="_Toc418985329"/>
+      <w:bookmarkStart w:id="20" w:name="_Toc419068205"/>
       <w:r>
         <w:rPr>
           <w:rFonts w:ascii="Courier Std" w:hAnsi="Courier Std"/>
@@ -7197,7 +8004,7 @@
           <w:rFonts w:ascii="Courier Std" w:hAnsi="Courier Std"/>
         </w:rPr>
       </w:pPr>
-      <w:bookmarkStart w:id="21" w:name="_Toc418985330"/>
+      <w:bookmarkStart w:id="21" w:name="_Toc419068206"/>
       <w:r>
         <w:rPr>
           <w:rFonts w:ascii="Courier Std" w:hAnsi="Courier Std"/>
@@ -7220,7 +8027,7 @@
           <w:szCs w:val="28"/>
         </w:rPr>
       </w:pPr>
-      <w:bookmarkStart w:id="22" w:name="_Toc418985331"/>
+      <w:bookmarkStart w:id="22" w:name="_Toc419068207"/>
       <w:r>
         <w:rPr>
           <w:rFonts w:ascii="Courier Std" w:hAnsi="Courier Std"/>
@@ -7339,7 +8146,7 @@
           <w:szCs w:val="28"/>
         </w:rPr>
       </w:pPr>
-      <w:bookmarkStart w:id="23" w:name="_Toc418985332"/>
+      <w:bookmarkStart w:id="23" w:name="_Toc419068208"/>
       <w:r>
         <w:rPr>
           <w:rFonts w:ascii="Courier Std" w:hAnsi="Courier Std"/>
@@ -7460,7 +8267,7 @@
           <w:lang w:val="en-US"/>
         </w:rPr>
       </w:pPr>
-      <w:bookmarkStart w:id="24" w:name="_Toc418985333"/>
+      <w:bookmarkStart w:id="24" w:name="_Toc419068209"/>
       <w:r>
         <w:rPr>
           <w:rFonts w:ascii="Courier Std" w:hAnsi="Courier Std"/>
@@ -7553,7 +8360,7 @@
           <w:rFonts w:ascii="Courier Std" w:hAnsi="Courier Std"/>
         </w:rPr>
       </w:pPr>
-      <w:bookmarkStart w:id="25" w:name="_Toc418985334"/>
+      <w:bookmarkStart w:id="25" w:name="_Toc419068210"/>
       <w:r>
         <w:rPr>
           <w:rFonts w:ascii="Courier Std" w:hAnsi="Courier Std"/>
@@ -7603,7 +8410,7 @@
           <w:rFonts w:ascii="Courier Std" w:hAnsi="Courier Std"/>
         </w:rPr>
       </w:pPr>
-      <w:bookmarkStart w:id="26" w:name="_Toc418985335"/>
+      <w:bookmarkStart w:id="26" w:name="_Toc419068211"/>
       <w:r>
         <w:rPr>
           <w:rFonts w:ascii="Courier Std" w:hAnsi="Courier Std"/>
@@ -7629,7 +8436,7 @@
           <w:lang w:val="en-US"/>
         </w:rPr>
       </w:pPr>
-      <w:bookmarkStart w:id="27" w:name="_Toc418985336"/>
+      <w:bookmarkStart w:id="27" w:name="_Toc419068212"/>
       <w:r>
         <w:rPr>
           <w:rFonts w:ascii="Courier Std" w:hAnsi="Courier Std"/>
@@ -7748,7 +8555,7 @@
           <w:szCs w:val="28"/>
         </w:rPr>
       </w:pPr>
-      <w:bookmarkStart w:id="28" w:name="_Toc418985337"/>
+      <w:bookmarkStart w:id="28" w:name="_Toc419068213"/>
       <w:r>
         <w:rPr>
           <w:rFonts w:ascii="Courier Std" w:hAnsi="Courier Std"/>
@@ -7850,7 +8657,7 @@
           <w:lang w:val="en-US"/>
         </w:rPr>
       </w:pPr>
-      <w:bookmarkStart w:id="29" w:name="_Toc418985338"/>
+      <w:bookmarkStart w:id="29" w:name="_Toc419068214"/>
       <w:r>
         <w:rPr>
           <w:rFonts w:ascii="Courier Std" w:hAnsi="Courier Std"/>
@@ -7948,7 +8755,7 @@
           <w:rFonts w:ascii="Courier Std" w:hAnsi="Courier Std"/>
         </w:rPr>
       </w:pPr>
-      <w:bookmarkStart w:id="30" w:name="_Toc418985339"/>
+      <w:bookmarkStart w:id="30" w:name="_Toc419068215"/>
       <w:r>
         <w:rPr>
           <w:rFonts w:ascii="Courier Std" w:hAnsi="Courier Std"/>
@@ -7975,7 +8782,7 @@
           <w:rFonts w:ascii="Courier Std" w:hAnsi="Courier Std"/>
         </w:rPr>
       </w:pPr>
-      <w:bookmarkStart w:id="31" w:name="_Toc418985340"/>
+      <w:bookmarkStart w:id="31" w:name="_Toc419068216"/>
       <w:r>
         <w:rPr>
           <w:rFonts w:ascii="Courier Std" w:hAnsi="Courier Std"/>
@@ -8000,7 +8807,7 @@
           <w:lang w:val="en-US"/>
         </w:rPr>
       </w:pPr>
-      <w:bookmarkStart w:id="32" w:name="_Toc418985341"/>
+      <w:bookmarkStart w:id="32" w:name="_Toc419068217"/>
       <w:r>
         <w:rPr>
           <w:rFonts w:ascii="Courier Std" w:hAnsi="Courier Std"/>
@@ -8103,7 +8910,7 @@
           <w:lang w:val="en-US"/>
         </w:rPr>
       </w:pPr>
-      <w:bookmarkStart w:id="34" w:name="_Toc418985342"/>
+      <w:bookmarkStart w:id="34" w:name="_Toc419068218"/>
       <w:r>
         <w:rPr>
           <w:rFonts w:ascii="Courier Std" w:hAnsi="Courier Std"/>
@@ -8212,7 +9019,7 @@
           <w:lang w:val="en-US"/>
         </w:rPr>
       </w:pPr>
-      <w:bookmarkStart w:id="35" w:name="_Toc418985343"/>
+      <w:bookmarkStart w:id="35" w:name="_Toc419068219"/>
       <w:r>
         <w:rPr>
           <w:rFonts w:ascii="Courier Std" w:hAnsi="Courier Std"/>
@@ -8306,27 +9113,13 @@
           <w:rFonts w:ascii="Courier Std" w:hAnsi="Courier Std"/>
         </w:rPr>
       </w:pPr>
-      <w:bookmarkStart w:id="36" w:name="_Toc418985344"/>
+      <w:bookmarkStart w:id="36" w:name="_Toc419068220"/>
       <w:r>
         <w:rPr>
           <w:rFonts w:ascii="Courier Std" w:hAnsi="Courier Std"/>
         </w:rPr>
         <w:lastRenderedPageBreak/>
-        <w:t xml:space="preserve">Sign </w:t>
-      </w:r>
-      <w:proofErr w:type="gramStart"/>
-      <w:r>
-        <w:rPr>
-          <w:rFonts w:ascii="Courier Std" w:hAnsi="Courier Std"/>
-        </w:rPr>
-        <w:t>Out</w:t>
-      </w:r>
-      <w:proofErr w:type="gramEnd"/>
-      <w:r>
-        <w:rPr>
-          <w:rFonts w:ascii="Courier Std" w:hAnsi="Courier Std"/>
-        </w:rPr>
-        <w:t xml:space="preserve"> Activity</w:t>
+        <w:t>Sign Out Activity</w:t>
       </w:r>
       <w:r>
         <w:rPr>
@@ -8415,7 +9208,7 @@
           <w:rFonts w:ascii="Courier Std" w:hAnsi="Courier Std"/>
         </w:rPr>
       </w:pPr>
-      <w:bookmarkStart w:id="37" w:name="_Toc418985345"/>
+      <w:bookmarkStart w:id="37" w:name="_Toc419068221"/>
       <w:r>
         <w:rPr>
           <w:rFonts w:ascii="Courier Std" w:hAnsi="Courier Std"/>
@@ -8468,7 +9261,7 @@
           <w:rFonts w:ascii="Courier Std" w:hAnsi="Courier Std"/>
         </w:rPr>
       </w:pPr>
-      <w:bookmarkStart w:id="38" w:name="_Toc418985346"/>
+      <w:bookmarkStart w:id="38" w:name="_Toc419068222"/>
       <w:r>
         <w:rPr>
           <w:rFonts w:ascii="Courier Std" w:hAnsi="Courier Std"/>
@@ -8564,7 +9357,7 @@
           <w:rFonts w:ascii="Courier Std" w:hAnsi="Courier Std"/>
         </w:rPr>
       </w:pPr>
-      <w:bookmarkStart w:id="39" w:name="_Toc418985347"/>
+      <w:bookmarkStart w:id="39" w:name="_Toc419068223"/>
       <w:r>
         <w:rPr>
           <w:rFonts w:ascii="Courier Std" w:hAnsi="Courier Std"/>
@@ -8592,7 +9385,7 @@
           <w:rFonts w:ascii="Courier Std" w:hAnsi="Courier Std"/>
         </w:rPr>
       </w:pPr>
-      <w:bookmarkStart w:id="40" w:name="_Toc418985348"/>
+      <w:bookmarkStart w:id="40" w:name="_Toc419068224"/>
       <w:r>
         <w:rPr>
           <w:rFonts w:ascii="Courier Std" w:hAnsi="Courier Std"/>
@@ -8618,7 +9411,7 @@
           <w:lang w:val="en-US"/>
         </w:rPr>
       </w:pPr>
-      <w:bookmarkStart w:id="41" w:name="_Toc418985349"/>
+      <w:bookmarkStart w:id="41" w:name="_Toc419068225"/>
       <w:r>
         <w:rPr>
           <w:rFonts w:ascii="Courier Std" w:hAnsi="Courier Std"/>
@@ -8717,7 +9510,7 @@
           <w:lang w:val="en-US"/>
         </w:rPr>
       </w:pPr>
-      <w:bookmarkStart w:id="42" w:name="_Toc418985350"/>
+      <w:bookmarkStart w:id="42" w:name="_Toc419068226"/>
       <w:r>
         <w:rPr>
           <w:rFonts w:ascii="Courier Std" w:hAnsi="Courier Std"/>
@@ -8817,7 +9610,7 @@
           <w:lang w:val="en-US"/>
         </w:rPr>
       </w:pPr>
-      <w:bookmarkStart w:id="43" w:name="_Toc418985351"/>
+      <w:bookmarkStart w:id="43" w:name="_Toc419068227"/>
       <w:r>
         <w:rPr>
           <w:rFonts w:ascii="Courier Std" w:hAnsi="Courier Std"/>
@@ -8917,7 +9710,7 @@
           <w:lang w:val="en-US"/>
         </w:rPr>
       </w:pPr>
-      <w:bookmarkStart w:id="44" w:name="_Toc418985352"/>
+      <w:bookmarkStart w:id="44" w:name="_Toc419068228"/>
       <w:r>
         <w:rPr>
           <w:rFonts w:ascii="Courier Std" w:hAnsi="Courier Std"/>
@@ -9011,7 +9804,7 @@
           <w:rFonts w:ascii="Courier Std" w:hAnsi="Courier Std"/>
         </w:rPr>
       </w:pPr>
-      <w:bookmarkStart w:id="45" w:name="_Toc418985353"/>
+      <w:bookmarkStart w:id="45" w:name="_Toc419068229"/>
       <w:r>
         <w:rPr>
           <w:rFonts w:ascii="Courier Std" w:hAnsi="Courier Std"/>
@@ -9038,7 +9831,7 @@
           <w:lang w:val="en-US"/>
         </w:rPr>
       </w:pPr>
-      <w:bookmarkStart w:id="46" w:name="_Toc418985354"/>
+      <w:bookmarkStart w:id="46" w:name="_Toc419068230"/>
       <w:r>
         <w:rPr>
           <w:rFonts w:ascii="Courier Std" w:hAnsi="Courier Std"/>
@@ -9137,7 +9930,7 @@
           <w:lang w:val="en-US"/>
         </w:rPr>
       </w:pPr>
-      <w:bookmarkStart w:id="47" w:name="_Toc418985355"/>
+      <w:bookmarkStart w:id="47" w:name="_Toc419068231"/>
       <w:r>
         <w:rPr>
           <w:rFonts w:ascii="Courier Std" w:hAnsi="Courier Std"/>
@@ -9240,7 +10033,7 @@
           <w:rFonts w:ascii="Courier Std" w:hAnsi="Courier Std"/>
         </w:rPr>
       </w:pPr>
-      <w:bookmarkStart w:id="48" w:name="_Toc418985356"/>
+      <w:bookmarkStart w:id="48" w:name="_Toc419068232"/>
       <w:r>
         <w:rPr>
           <w:rFonts w:ascii="Courier Std" w:hAnsi="Courier Std"/>
@@ -9267,7 +10060,7 @@
           <w:lang w:val="en-US"/>
         </w:rPr>
       </w:pPr>
-      <w:bookmarkStart w:id="49" w:name="_Toc418985357"/>
+      <w:bookmarkStart w:id="49" w:name="_Toc419068233"/>
       <w:r>
         <w:rPr>
           <w:rFonts w:ascii="Courier Std" w:hAnsi="Courier Std"/>
@@ -9364,7 +10157,7 @@
           <w:lang w:val="en-US"/>
         </w:rPr>
       </w:pPr>
-      <w:bookmarkStart w:id="50" w:name="_Toc418985358"/>
+      <w:bookmarkStart w:id="50" w:name="_Toc419068234"/>
       <w:r>
         <w:rPr>
           <w:rFonts w:ascii="Courier Std" w:hAnsi="Courier Std"/>
@@ -9483,7 +10276,7 @@
           <w:lang w:val="en-US"/>
         </w:rPr>
       </w:pPr>
-      <w:bookmarkStart w:id="51" w:name="_Toc418985359"/>
+      <w:bookmarkStart w:id="51" w:name="_Toc419068235"/>
       <w:r>
         <w:rPr>
           <w:rFonts w:ascii="Courier Std" w:hAnsi="Courier Std"/>
@@ -9583,7 +10376,7 @@
           <w:lang w:val="en-US"/>
         </w:rPr>
       </w:pPr>
-      <w:bookmarkStart w:id="52" w:name="_Toc418985360"/>
+      <w:bookmarkStart w:id="52" w:name="_Toc419068236"/>
       <w:r>
         <w:rPr>
           <w:rFonts w:ascii="Courier Std" w:hAnsi="Courier Std"/>
@@ -9677,7 +10470,7 @@
           <w:rFonts w:ascii="Courier Std" w:hAnsi="Courier Std"/>
         </w:rPr>
       </w:pPr>
-      <w:bookmarkStart w:id="53" w:name="_Toc418985361"/>
+      <w:bookmarkStart w:id="53" w:name="_Toc419068237"/>
       <w:r>
         <w:rPr>
           <w:rFonts w:ascii="Courier Std" w:hAnsi="Courier Std"/>
@@ -9704,7 +10497,7 @@
           <w:lang w:val="en-US"/>
         </w:rPr>
       </w:pPr>
-      <w:bookmarkStart w:id="54" w:name="_Toc418985362"/>
+      <w:bookmarkStart w:id="54" w:name="_Toc419068238"/>
       <w:r>
         <w:rPr>
           <w:rFonts w:ascii="Courier Std" w:hAnsi="Courier Std"/>
@@ -9802,7 +10595,7 @@
           <w:lang w:val="en-US"/>
         </w:rPr>
       </w:pPr>
-      <w:bookmarkStart w:id="55" w:name="_Toc418985363"/>
+      <w:bookmarkStart w:id="55" w:name="_Toc419068239"/>
       <w:r>
         <w:rPr>
           <w:rFonts w:ascii="Courier Std" w:hAnsi="Courier Std"/>
@@ -9896,7 +10689,7 @@
           <w:rFonts w:ascii="Courier Std" w:hAnsi="Courier Std"/>
         </w:rPr>
       </w:pPr>
-      <w:bookmarkStart w:id="56" w:name="_Toc418985364"/>
+      <w:bookmarkStart w:id="56" w:name="_Toc419068240"/>
       <w:r>
         <w:rPr>
           <w:rFonts w:ascii="Courier Std" w:hAnsi="Courier Std"/>
@@ -9923,7 +10716,7 @@
           <w:lang w:val="en-US"/>
         </w:rPr>
       </w:pPr>
-      <w:bookmarkStart w:id="57" w:name="_Toc418985365"/>
+      <w:bookmarkStart w:id="57" w:name="_Toc419068241"/>
       <w:r>
         <w:rPr>
           <w:rFonts w:ascii="Courier Std" w:hAnsi="Courier Std"/>
@@ -10061,7 +10854,7 @@
           <w:lang w:val="en-US"/>
         </w:rPr>
       </w:pPr>
-      <w:bookmarkStart w:id="58" w:name="_Toc418985366"/>
+      <w:bookmarkStart w:id="58" w:name="_Toc419068242"/>
       <w:r>
         <w:rPr>
           <w:rFonts w:ascii="Courier Std" w:hAnsi="Courier Std"/>
@@ -10160,7 +10953,7 @@
           <w:lang w:val="en-US"/>
         </w:rPr>
       </w:pPr>
-      <w:bookmarkStart w:id="59" w:name="_Toc418985367"/>
+      <w:bookmarkStart w:id="59" w:name="_Toc419068243"/>
       <w:r>
         <w:rPr>
           <w:rFonts w:ascii="Courier Std" w:hAnsi="Courier Std"/>
@@ -10170,27 +10963,7 @@
           <w:lang w:val="en-US"/>
         </w:rPr>
         <w:lastRenderedPageBreak/>
-        <w:t xml:space="preserve">View </w:t>
-      </w:r>
-      <w:r>
-        <w:rPr>
-          <w:rFonts w:ascii="Courier Std" w:hAnsi="Courier Std"/>
-          <w:color w:val="000000" w:themeColor="text1"/>
-          <w:sz w:val="28"/>
-          <w:szCs w:val="28"/>
-          <w:lang w:val="en-US"/>
-        </w:rPr>
-        <w:t>event</w:t>
-      </w:r>
-      <w:r>
-        <w:rPr>
-          <w:rFonts w:ascii="Courier Std" w:hAnsi="Courier Std"/>
-          <w:color w:val="000000" w:themeColor="text1"/>
-          <w:sz w:val="28"/>
-          <w:szCs w:val="28"/>
-          <w:lang w:val="en-US"/>
-        </w:rPr>
-        <w:t xml:space="preserve"> detail</w:t>
+        <w:t>View event detail</w:t>
       </w:r>
       <w:bookmarkEnd w:id="59"/>
     </w:p>
@@ -10273,7 +11046,7 @@
           <w:rFonts w:ascii="Courier Std" w:hAnsi="Courier Std"/>
         </w:rPr>
       </w:pPr>
-      <w:bookmarkStart w:id="60" w:name="_Toc418985368"/>
+      <w:bookmarkStart w:id="60" w:name="_Toc419068244"/>
       <w:r>
         <w:rPr>
           <w:rFonts w:ascii="Courier Std" w:hAnsi="Courier Std"/>
@@ -10374,7 +11147,7 @@
           <w:rFonts w:ascii="Courier Std" w:hAnsi="Courier Std"/>
         </w:rPr>
       </w:pPr>
-      <w:bookmarkStart w:id="61" w:name="_Toc418985369"/>
+      <w:bookmarkStart w:id="61" w:name="_Toc419068245"/>
       <w:r>
         <w:rPr>
           <w:rFonts w:ascii="Courier Std" w:hAnsi="Courier Std"/>
@@ -10389,58 +11162,6 @@
         <w:t xml:space="preserve"> diagram</w:t>
       </w:r>
       <w:bookmarkEnd w:id="61"/>
-    </w:p>
-    <w:p>
-      <w:pPr>
-        <w:rPr>
-          <w:rFonts w:ascii="Courier Std" w:hAnsi="Courier Std"/>
-          <w:lang w:val="en-US"/>
-        </w:rPr>
-      </w:pPr>
-    </w:p>
-    <w:p>
-      <w:pPr>
-        <w:rPr>
-          <w:rFonts w:ascii="Courier Std" w:hAnsi="Courier Std" w:cs="Courier New"/>
-          <w:b/>
-          <w:sz w:val="28"/>
-          <w:szCs w:val="28"/>
-          <w:lang w:val="en-US"/>
-        </w:rPr>
-      </w:pPr>
-      <w:r>
-        <w:rPr>
-          <w:rFonts w:ascii="Courier Std" w:hAnsi="Courier Std"/>
-        </w:rPr>
-        <w:br w:type="page"/>
-      </w:r>
-    </w:p>
-    <w:p>
-      <w:pPr>
-        <w:pStyle w:val="Heading1"/>
-        <w:numPr>
-          <w:ilvl w:val="0"/>
-          <w:numId w:val="7"/>
-        </w:numPr>
-        <w:rPr>
-          <w:rFonts w:ascii="Courier Std" w:hAnsi="Courier Std"/>
-        </w:rPr>
-      </w:pPr>
-      <w:bookmarkStart w:id="62" w:name="_Toc418985370"/>
-      <w:r>
-        <w:rPr>
-          <w:rFonts w:ascii="Courier Std" w:hAnsi="Courier Std"/>
-        </w:rPr>
-        <w:lastRenderedPageBreak/>
-        <w:t>Friend Panel Activity</w:t>
-      </w:r>
-      <w:r>
-        <w:rPr>
-          <w:rFonts w:ascii="Courier Std" w:hAnsi="Courier Std"/>
-        </w:rPr>
-        <w:t xml:space="preserve"> diagram</w:t>
-      </w:r>
-      <w:bookmarkEnd w:id="62"/>
     </w:p>
     <w:p>
       <w:pPr>
@@ -10454,14 +11175,335 @@
           <w:rFonts w:ascii="Courier Std" w:hAnsi="Courier Std"/>
         </w:rPr>
       </w:pPr>
-      <w:bookmarkStart w:id="63" w:name="_Toc418985371"/>
+      <w:bookmarkStart w:id="62" w:name="_Toc419068246"/>
+      <w:r>
+        <w:rPr>
+          <w:rFonts w:ascii="Courier Std" w:hAnsi="Courier Std"/>
+        </w:rPr>
+        <w:t>Friend Tab</w:t>
+      </w:r>
+      <w:bookmarkEnd w:id="62"/>
+    </w:p>
+    <w:p>
+      <w:pPr>
+        <w:spacing w:before="480"/>
+        <w:rPr>
+          <w:rFonts w:ascii="Courier Std" w:hAnsi="Courier Std"/>
+          <w:lang w:val="en-US"/>
+        </w:rPr>
+      </w:pPr>
+      <w:r>
+        <w:rPr>
+          <w:rFonts w:ascii="Courier Std" w:hAnsi="Courier Std"/>
+          <w:noProof/>
+          <w:lang w:val="en-US"/>
+        </w:rPr>
+        <w:drawing>
+          <wp:inline distT="0" distB="0" distL="0" distR="0" wp14:anchorId="4557078F" wp14:editId="36C9D197">
+            <wp:extent cx="9052560" cy="4207528"/>
+            <wp:effectExtent l="0" t="0" r="0" b="2540"/>
+            <wp:docPr id="30" name="Picture 30"/>
+            <wp:cNvGraphicFramePr>
+              <a:graphicFrameLocks xmlns:a="http://schemas.openxmlformats.org/drawingml/2006/main" noChangeAspect="1"/>
+            </wp:cNvGraphicFramePr>
+            <a:graphic xmlns:a="http://schemas.openxmlformats.org/drawingml/2006/main">
+              <a:graphicData uri="http://schemas.openxmlformats.org/drawingml/2006/picture">
+                <pic:pic xmlns:pic="http://schemas.openxmlformats.org/drawingml/2006/picture">
+                  <pic:nvPicPr>
+                    <pic:cNvPr id="0" name="noti-friend-request.jpg"/>
+                    <pic:cNvPicPr/>
+                  </pic:nvPicPr>
+                  <pic:blipFill>
+                    <a:blip r:embed="rId44">
+                      <a:extLst>
+                        <a:ext uri="{28A0092B-C50C-407E-A947-70E740481C1C}">
+                          <a14:useLocalDpi xmlns:a14="http://schemas.microsoft.com/office/drawing/2010/main" val="0"/>
+                        </a:ext>
+                      </a:extLst>
+                    </a:blip>
+                    <a:stretch>
+                      <a:fillRect/>
+                    </a:stretch>
+                  </pic:blipFill>
+                  <pic:spPr>
+                    <a:xfrm>
+                      <a:off x="0" y="0"/>
+                      <a:ext cx="9052560" cy="4207528"/>
+                    </a:xfrm>
+                    <a:prstGeom prst="rect">
+                      <a:avLst/>
+                    </a:prstGeom>
+                  </pic:spPr>
+                </pic:pic>
+              </a:graphicData>
+            </a:graphic>
+          </wp:inline>
+        </w:drawing>
+      </w:r>
+    </w:p>
+    <w:p>
+      <w:pPr>
+        <w:rPr>
+          <w:rFonts w:ascii="Courier Std" w:hAnsi="Courier Std" w:cs="Courier New"/>
+          <w:b/>
+          <w:sz w:val="28"/>
+          <w:szCs w:val="28"/>
+          <w:lang w:val="en-US"/>
+        </w:rPr>
+      </w:pPr>
+      <w:r>
+        <w:rPr>
+          <w:rFonts w:ascii="Courier Std" w:hAnsi="Courier Std"/>
+        </w:rPr>
+        <w:br w:type="page"/>
+      </w:r>
+    </w:p>
+    <w:p>
+      <w:pPr>
+        <w:pStyle w:val="Heading2"/>
+        <w:numPr>
+          <w:ilvl w:val="1"/>
+          <w:numId w:val="7"/>
+        </w:numPr>
+        <w:rPr>
+          <w:rFonts w:ascii="Courier Std" w:hAnsi="Courier Std"/>
+        </w:rPr>
+      </w:pPr>
+      <w:bookmarkStart w:id="63" w:name="_Toc419068247"/>
+      <w:r>
+        <w:rPr>
+          <w:rFonts w:ascii="Courier Std" w:hAnsi="Courier Std"/>
+        </w:rPr>
+        <w:lastRenderedPageBreak/>
+        <w:t>Request Tab</w:t>
+      </w:r>
+      <w:bookmarkEnd w:id="63"/>
+    </w:p>
+    <w:p>
+      <w:pPr>
+        <w:spacing w:before="480"/>
+        <w:rPr>
+          <w:rFonts w:ascii="Courier Std" w:hAnsi="Courier Std"/>
+          <w:lang w:val="en-US"/>
+        </w:rPr>
+      </w:pPr>
+      <w:r>
+        <w:rPr>
+          <w:rFonts w:ascii="Courier Std" w:hAnsi="Courier Std"/>
+          <w:noProof/>
+          <w:lang w:val="en-US"/>
+        </w:rPr>
+        <w:drawing>
+          <wp:inline distT="0" distB="0" distL="0" distR="0">
+            <wp:extent cx="10515600" cy="4165600"/>
+            <wp:effectExtent l="0" t="0" r="0" b="6350"/>
+            <wp:docPr id="31" name="Picture 31"/>
+            <wp:cNvGraphicFramePr>
+              <a:graphicFrameLocks xmlns:a="http://schemas.openxmlformats.org/drawingml/2006/main" noChangeAspect="1"/>
+            </wp:cNvGraphicFramePr>
+            <a:graphic xmlns:a="http://schemas.openxmlformats.org/drawingml/2006/main">
+              <a:graphicData uri="http://schemas.openxmlformats.org/drawingml/2006/picture">
+                <pic:pic xmlns:pic="http://schemas.openxmlformats.org/drawingml/2006/picture">
+                  <pic:nvPicPr>
+                    <pic:cNvPr id="0" name="noti-event-request.jpg"/>
+                    <pic:cNvPicPr/>
+                  </pic:nvPicPr>
+                  <pic:blipFill>
+                    <a:blip r:embed="rId45">
+                      <a:extLst>
+                        <a:ext uri="{28A0092B-C50C-407E-A947-70E740481C1C}">
+                          <a14:useLocalDpi xmlns:a14="http://schemas.microsoft.com/office/drawing/2010/main" val="0"/>
+                        </a:ext>
+                      </a:extLst>
+                    </a:blip>
+                    <a:stretch>
+                      <a:fillRect/>
+                    </a:stretch>
+                  </pic:blipFill>
+                  <pic:spPr>
+                    <a:xfrm>
+                      <a:off x="0" y="0"/>
+                      <a:ext cx="10515600" cy="4165600"/>
+                    </a:xfrm>
+                    <a:prstGeom prst="rect">
+                      <a:avLst/>
+                    </a:prstGeom>
+                  </pic:spPr>
+                </pic:pic>
+              </a:graphicData>
+            </a:graphic>
+          </wp:inline>
+        </w:drawing>
+      </w:r>
+    </w:p>
+    <w:p>
+      <w:pPr>
+        <w:rPr>
+          <w:rFonts w:ascii="Courier Std" w:hAnsi="Courier Std" w:cs="Courier New"/>
+          <w:b/>
+          <w:sz w:val="28"/>
+          <w:szCs w:val="28"/>
+          <w:lang w:val="en-US"/>
+        </w:rPr>
+      </w:pPr>
+      <w:r>
+        <w:rPr>
+          <w:rFonts w:ascii="Courier Std" w:hAnsi="Courier Std"/>
+        </w:rPr>
+        <w:br w:type="page"/>
+      </w:r>
+    </w:p>
+    <w:p>
+      <w:pPr>
+        <w:pStyle w:val="Heading2"/>
+        <w:numPr>
+          <w:ilvl w:val="1"/>
+          <w:numId w:val="7"/>
+        </w:numPr>
+        <w:rPr>
+          <w:rFonts w:ascii="Courier Std" w:hAnsi="Courier Std"/>
+        </w:rPr>
+      </w:pPr>
+      <w:bookmarkStart w:id="64" w:name="_Toc419068248"/>
+      <w:r>
+        <w:rPr>
+          <w:rFonts w:ascii="Courier Std" w:hAnsi="Courier Std"/>
+        </w:rPr>
+        <w:lastRenderedPageBreak/>
+        <w:t>R</w:t>
+      </w:r>
+      <w:r>
+        <w:t>espond</w:t>
+      </w:r>
+      <w:r>
+        <w:rPr>
+          <w:rFonts w:ascii="Courier Std" w:hAnsi="Courier Std"/>
+        </w:rPr>
+        <w:t xml:space="preserve"> Tab</w:t>
+      </w:r>
+      <w:bookmarkEnd w:id="64"/>
+    </w:p>
+    <w:p>
+      <w:pPr>
+        <w:spacing w:before="480"/>
+        <w:rPr>
+          <w:rFonts w:ascii="Courier Std" w:hAnsi="Courier Std"/>
+          <w:lang w:val="en-US"/>
+        </w:rPr>
+      </w:pPr>
+      <w:r>
+        <w:rPr>
+          <w:rFonts w:ascii="Courier Std" w:hAnsi="Courier Std"/>
+          <w:noProof/>
+          <w:lang w:val="en-US"/>
+        </w:rPr>
+        <w:drawing>
+          <wp:inline distT="0" distB="0" distL="0" distR="0">
+            <wp:extent cx="10515600" cy="2971139"/>
+            <wp:effectExtent l="0" t="0" r="0" b="1270"/>
+            <wp:docPr id="32" name="Picture 32"/>
+            <wp:cNvGraphicFramePr>
+              <a:graphicFrameLocks xmlns:a="http://schemas.openxmlformats.org/drawingml/2006/main" noChangeAspect="1"/>
+            </wp:cNvGraphicFramePr>
+            <a:graphic xmlns:a="http://schemas.openxmlformats.org/drawingml/2006/main">
+              <a:graphicData uri="http://schemas.openxmlformats.org/drawingml/2006/picture">
+                <pic:pic xmlns:pic="http://schemas.openxmlformats.org/drawingml/2006/picture">
+                  <pic:nvPicPr>
+                    <pic:cNvPr id="0" name="noti-event-respond.jpg"/>
+                    <pic:cNvPicPr/>
+                  </pic:nvPicPr>
+                  <pic:blipFill>
+                    <a:blip r:embed="rId46">
+                      <a:extLst>
+                        <a:ext uri="{28A0092B-C50C-407E-A947-70E740481C1C}">
+                          <a14:useLocalDpi xmlns:a14="http://schemas.microsoft.com/office/drawing/2010/main" val="0"/>
+                        </a:ext>
+                      </a:extLst>
+                    </a:blip>
+                    <a:stretch>
+                      <a:fillRect/>
+                    </a:stretch>
+                  </pic:blipFill>
+                  <pic:spPr>
+                    <a:xfrm>
+                      <a:off x="0" y="0"/>
+                      <a:ext cx="10515600" cy="2971139"/>
+                    </a:xfrm>
+                    <a:prstGeom prst="rect">
+                      <a:avLst/>
+                    </a:prstGeom>
+                  </pic:spPr>
+                </pic:pic>
+              </a:graphicData>
+            </a:graphic>
+          </wp:inline>
+        </w:drawing>
+      </w:r>
+    </w:p>
+    <w:p>
+      <w:pPr>
+        <w:rPr>
+          <w:rFonts w:ascii="Courier Std" w:hAnsi="Courier Std" w:cs="Courier New"/>
+          <w:b/>
+          <w:sz w:val="28"/>
+          <w:szCs w:val="28"/>
+          <w:lang w:val="en-US"/>
+        </w:rPr>
+      </w:pPr>
+      <w:r>
+        <w:rPr>
+          <w:rFonts w:ascii="Courier Std" w:hAnsi="Courier Std"/>
+        </w:rPr>
+        <w:br w:type="page"/>
+      </w:r>
+    </w:p>
+    <w:p>
+      <w:pPr>
+        <w:pStyle w:val="Heading1"/>
+        <w:numPr>
+          <w:ilvl w:val="0"/>
+          <w:numId w:val="7"/>
+        </w:numPr>
+        <w:rPr>
+          <w:rFonts w:ascii="Courier Std" w:hAnsi="Courier Std"/>
+        </w:rPr>
+      </w:pPr>
+      <w:bookmarkStart w:id="65" w:name="_Toc419068249"/>
+      <w:r>
+        <w:rPr>
+          <w:rFonts w:ascii="Courier Std" w:hAnsi="Courier Std"/>
+        </w:rPr>
+        <w:lastRenderedPageBreak/>
+        <w:t>Friend Panel Activity</w:t>
+      </w:r>
+      <w:r>
+        <w:rPr>
+          <w:rFonts w:ascii="Courier Std" w:hAnsi="Courier Std"/>
+        </w:rPr>
+        <w:t xml:space="preserve"> diagram</w:t>
+      </w:r>
+      <w:bookmarkEnd w:id="65"/>
+    </w:p>
+    <w:p>
+      <w:pPr>
+        <w:pStyle w:val="Heading2"/>
+        <w:numPr>
+          <w:ilvl w:val="1"/>
+          <w:numId w:val="7"/>
+        </w:numPr>
+        <w:ind w:left="1230"/>
+        <w:rPr>
+          <w:rFonts w:ascii="Courier Std" w:hAnsi="Courier Std"/>
+        </w:rPr>
+      </w:pPr>
+      <w:bookmarkStart w:id="66" w:name="_Toc419068250"/>
       <w:r>
         <w:rPr>
           <w:rFonts w:ascii="Courier Std" w:hAnsi="Courier Std"/>
         </w:rPr>
         <w:t>Appointment, Delete and View Profile</w:t>
       </w:r>
-      <w:bookmarkEnd w:id="63"/>
+      <w:bookmarkEnd w:id="66"/>
     </w:p>
     <w:p>
       <w:pPr>
@@ -10494,7 +11536,7 @@
                     <pic:cNvPicPr/>
                   </pic:nvPicPr>
                   <pic:blipFill>
-                    <a:blip r:embed="rId44">
+                    <a:blip r:embed="rId47">
                       <a:extLst>
                         <a:ext uri="{28A0092B-C50C-407E-A947-70E740481C1C}">
                           <a14:useLocalDpi xmlns:a14="http://schemas.microsoft.com/office/drawing/2010/main" val="0"/>
@@ -10557,7 +11599,7 @@
           <w:rFonts w:ascii="Courier Std" w:hAnsi="Courier Std"/>
         </w:rPr>
       </w:pPr>
-      <w:bookmarkStart w:id="64" w:name="_Toc418985372"/>
+      <w:bookmarkStart w:id="67" w:name="_Toc419068251"/>
       <w:r>
         <w:rPr>
           <w:rFonts w:ascii="Courier Std" w:hAnsi="Courier Std"/>
@@ -10565,7 +11607,7 @@
         <w:lastRenderedPageBreak/>
         <w:t>Sort friend list</w:t>
       </w:r>
-      <w:bookmarkEnd w:id="64"/>
+      <w:bookmarkEnd w:id="67"/>
     </w:p>
     <w:p>
       <w:pPr>
@@ -10598,7 +11640,7 @@
                     <pic:cNvPicPr/>
                   </pic:nvPicPr>
                   <pic:blipFill>
-                    <a:blip r:embed="rId45">
+                    <a:blip r:embed="rId48">
                       <a:extLst>
                         <a:ext uri="{28A0092B-C50C-407E-A947-70E740481C1C}">
                           <a14:useLocalDpi xmlns:a14="http://schemas.microsoft.com/office/drawing/2010/main" val="0"/>
@@ -10654,7 +11696,7 @@
           <w:rFonts w:ascii="Courier Std" w:hAnsi="Courier Std"/>
         </w:rPr>
       </w:pPr>
-      <w:bookmarkStart w:id="65" w:name="_Toc418985373"/>
+      <w:bookmarkStart w:id="68" w:name="_Toc419068252"/>
       <w:r>
         <w:rPr>
           <w:rFonts w:ascii="Courier Std" w:hAnsi="Courier Std"/>
@@ -10662,7 +11704,7 @@
         <w:lastRenderedPageBreak/>
         <w:t>Search friends and Refresh friend list</w:t>
       </w:r>
-      <w:bookmarkEnd w:id="65"/>
+      <w:bookmarkEnd w:id="68"/>
     </w:p>
     <w:p>
       <w:pPr>
@@ -10695,7 +11737,7 @@
                     <pic:cNvPicPr/>
                   </pic:nvPicPr>
                   <pic:blipFill>
-                    <a:blip r:embed="rId46">
+                    <a:blip r:embed="rId49">
                       <a:extLst>
                         <a:ext uri="{28A0092B-C50C-407E-A947-70E740481C1C}">
                           <a14:useLocalDpi xmlns:a14="http://schemas.microsoft.com/office/drawing/2010/main" val="0"/>
@@ -10758,7 +11800,7 @@
           <w:rFonts w:ascii="Courier Std" w:hAnsi="Courier Std"/>
         </w:rPr>
       </w:pPr>
-      <w:bookmarkStart w:id="66" w:name="_Toc418985374"/>
+      <w:bookmarkStart w:id="69" w:name="_Toc419068253"/>
       <w:r>
         <w:rPr>
           <w:rFonts w:ascii="Courier Std" w:hAnsi="Courier Std"/>
@@ -10772,7 +11814,7 @@
         </w:rPr>
         <w:t xml:space="preserve"> diagram</w:t>
       </w:r>
-      <w:bookmarkEnd w:id="66"/>
+      <w:bookmarkEnd w:id="69"/>
     </w:p>
     <w:p>
       <w:pPr>
@@ -10786,14 +11828,14 @@
           <w:rFonts w:ascii="Courier Std" w:hAnsi="Courier Std"/>
         </w:rPr>
       </w:pPr>
-      <w:bookmarkStart w:id="67" w:name="_Toc418985375"/>
+      <w:bookmarkStart w:id="70" w:name="_Toc419068254"/>
       <w:r>
         <w:rPr>
           <w:rFonts w:ascii="Courier Std" w:hAnsi="Courier Std"/>
         </w:rPr>
         <w:t>Change week</w:t>
       </w:r>
-      <w:bookmarkEnd w:id="67"/>
+      <w:bookmarkEnd w:id="70"/>
     </w:p>
     <w:p>
       <w:pPr>
@@ -10823,7 +11865,7 @@
                     <pic:cNvPicPr/>
                   </pic:nvPicPr>
                   <pic:blipFill>
-                    <a:blip r:embed="rId47">
+                    <a:blip r:embed="rId50">
                       <a:extLst>
                         <a:ext uri="{28A0092B-C50C-407E-A947-70E740481C1C}">
                           <a14:useLocalDpi xmlns:a14="http://schemas.microsoft.com/office/drawing/2010/main" val="0"/>
@@ -10875,7 +11917,7 @@
           <w:rFonts w:ascii="Courier Std" w:hAnsi="Courier Std"/>
         </w:rPr>
       </w:pPr>
-      <w:bookmarkStart w:id="68" w:name="_Toc418985376"/>
+      <w:bookmarkStart w:id="71" w:name="_Toc419068255"/>
       <w:r>
         <w:rPr>
           <w:rFonts w:ascii="Courier Std" w:hAnsi="Courier Std"/>
@@ -10883,7 +11925,7 @@
         <w:lastRenderedPageBreak/>
         <w:t>See other results and view result detail</w:t>
       </w:r>
-      <w:bookmarkEnd w:id="68"/>
+      <w:bookmarkEnd w:id="71"/>
     </w:p>
     <w:p>
       <w:pPr>
@@ -10913,7 +11955,7 @@
                     <pic:cNvPicPr/>
                   </pic:nvPicPr>
                   <pic:blipFill>
-                    <a:blip r:embed="rId48">
+                    <a:blip r:embed="rId51">
                       <a:extLst>
                         <a:ext uri="{28A0092B-C50C-407E-A947-70E740481C1C}">
                           <a14:useLocalDpi xmlns:a14="http://schemas.microsoft.com/office/drawing/2010/main" val="0"/>
@@ -10964,7 +12006,7 @@
           <w:rFonts w:ascii="Courier Std" w:hAnsi="Courier Std"/>
         </w:rPr>
       </w:pPr>
-      <w:bookmarkStart w:id="69" w:name="_Toc418985377"/>
+      <w:bookmarkStart w:id="72" w:name="_Toc419068256"/>
       <w:r>
         <w:rPr>
           <w:rFonts w:ascii="Courier Std" w:hAnsi="Courier Std"/>
@@ -10978,7 +12020,7 @@
         </w:rPr>
         <w:t xml:space="preserve"> or save results</w:t>
       </w:r>
-      <w:bookmarkEnd w:id="69"/>
+      <w:bookmarkEnd w:id="72"/>
     </w:p>
     <w:p>
       <w:pPr>
@@ -11008,7 +12050,7 @@
                     <pic:cNvPicPr/>
                   </pic:nvPicPr>
                   <pic:blipFill>
-                    <a:blip r:embed="rId49">
+                    <a:blip r:embed="rId52">
                       <a:extLst>
                         <a:ext uri="{28A0092B-C50C-407E-A947-70E740481C1C}">
                           <a14:useLocalDpi xmlns:a14="http://schemas.microsoft.com/office/drawing/2010/main" val="0"/>
@@ -11050,14 +12092,512 @@
     </w:p>
     <w:p>
       <w:pPr>
+        <w:pStyle w:val="Heading1"/>
+        <w:numPr>
+          <w:ilvl w:val="0"/>
+          <w:numId w:val="7"/>
+        </w:numPr>
+        <w:rPr>
+          <w:rFonts w:ascii="Courier Std" w:hAnsi="Courier Std"/>
+        </w:rPr>
+      </w:pPr>
+      <w:bookmarkStart w:id="73" w:name="_Toc419068257"/>
+      <w:r>
+        <w:rPr>
+          <w:rFonts w:ascii="Courier Std" w:hAnsi="Courier Std"/>
+        </w:rPr>
+        <w:lastRenderedPageBreak/>
+        <w:t>Profile</w:t>
+      </w:r>
+      <w:r>
+        <w:rPr>
+          <w:rFonts w:ascii="Courier Std" w:hAnsi="Courier Std"/>
+        </w:rPr>
+        <w:t xml:space="preserve"> Activity</w:t>
+      </w:r>
+      <w:r>
+        <w:rPr>
+          <w:rFonts w:ascii="Courier Std" w:hAnsi="Courier Std"/>
+        </w:rPr>
+        <w:t xml:space="preserve"> diagram</w:t>
+      </w:r>
+      <w:bookmarkEnd w:id="73"/>
+    </w:p>
+    <w:p>
+      <w:pPr>
+        <w:pStyle w:val="Heading2"/>
+        <w:numPr>
+          <w:ilvl w:val="1"/>
+          <w:numId w:val="16"/>
+        </w:numPr>
+        <w:ind w:left="1230"/>
+        <w:rPr>
+          <w:rFonts w:ascii="Courier Std" w:hAnsi="Courier Std"/>
+        </w:rPr>
+      </w:pPr>
+      <w:bookmarkStart w:id="74" w:name="_Toc419068258"/>
+      <w:r>
+        <w:rPr>
+          <w:rFonts w:ascii="Courier Std" w:hAnsi="Courier Std"/>
+        </w:rPr>
+        <w:t>View Profile</w:t>
+      </w:r>
+      <w:bookmarkEnd w:id="74"/>
+    </w:p>
+    <w:p>
+      <w:pPr>
+        <w:spacing w:before="480"/>
+        <w:rPr>
+          <w:lang w:val="en-US"/>
+        </w:rPr>
+      </w:pPr>
+      <w:r>
+        <w:rPr>
+          <w:noProof/>
+          <w:lang w:val="en-US"/>
+        </w:rPr>
+        <w:drawing>
+          <wp:inline distT="0" distB="0" distL="0" distR="0">
+            <wp:extent cx="9144000" cy="4314520"/>
+            <wp:effectExtent l="0" t="0" r="0" b="0"/>
+            <wp:docPr id="33" name="Picture 33"/>
+            <wp:cNvGraphicFramePr>
+              <a:graphicFrameLocks xmlns:a="http://schemas.openxmlformats.org/drawingml/2006/main" noChangeAspect="1"/>
+            </wp:cNvGraphicFramePr>
+            <a:graphic xmlns:a="http://schemas.openxmlformats.org/drawingml/2006/main">
+              <a:graphicData uri="http://schemas.openxmlformats.org/drawingml/2006/picture">
+                <pic:pic xmlns:pic="http://schemas.openxmlformats.org/drawingml/2006/picture">
+                  <pic:nvPicPr>
+                    <pic:cNvPr id="0" name="friend-profile-view-profile.jpg"/>
+                    <pic:cNvPicPr/>
+                  </pic:nvPicPr>
+                  <pic:blipFill>
+                    <a:blip r:embed="rId53">
+                      <a:extLst>
+                        <a:ext uri="{28A0092B-C50C-407E-A947-70E740481C1C}">
+                          <a14:useLocalDpi xmlns:a14="http://schemas.microsoft.com/office/drawing/2010/main" val="0"/>
+                        </a:ext>
+                      </a:extLst>
+                    </a:blip>
+                    <a:stretch>
+                      <a:fillRect/>
+                    </a:stretch>
+                  </pic:blipFill>
+                  <pic:spPr>
+                    <a:xfrm>
+                      <a:off x="0" y="0"/>
+                      <a:ext cx="9144000" cy="4314520"/>
+                    </a:xfrm>
+                    <a:prstGeom prst="rect">
+                      <a:avLst/>
+                    </a:prstGeom>
+                  </pic:spPr>
+                </pic:pic>
+              </a:graphicData>
+            </a:graphic>
+          </wp:inline>
+        </w:drawing>
+      </w:r>
+    </w:p>
+    <w:p>
+      <w:pPr>
+        <w:rPr>
+          <w:lang w:val="en-US"/>
+        </w:rPr>
+      </w:pPr>
+      <w:r>
+        <w:rPr>
+          <w:lang w:val="en-US"/>
+        </w:rPr>
+        <w:br w:type="page"/>
+      </w:r>
+    </w:p>
+    <w:p>
+      <w:pPr>
+        <w:pStyle w:val="Heading2"/>
+        <w:numPr>
+          <w:ilvl w:val="1"/>
+          <w:numId w:val="16"/>
+        </w:numPr>
+        <w:rPr>
+          <w:rFonts w:ascii="Courier Std" w:hAnsi="Courier Std"/>
+        </w:rPr>
+      </w:pPr>
+      <w:bookmarkStart w:id="75" w:name="_Toc419068259"/>
+      <w:r>
+        <w:rPr>
+          <w:rFonts w:ascii="Courier Std" w:hAnsi="Courier Std"/>
+        </w:rPr>
+        <w:lastRenderedPageBreak/>
+        <w:t>View Calendar</w:t>
+      </w:r>
+      <w:bookmarkEnd w:id="75"/>
+    </w:p>
+    <w:p>
+      <w:pPr>
+        <w:spacing w:before="480"/>
+        <w:jc w:val="center"/>
+        <w:rPr>
+          <w:lang w:val="en-US"/>
+        </w:rPr>
+      </w:pPr>
+      <w:r>
+        <w:rPr>
+          <w:noProof/>
+          <w:lang w:val="en-US"/>
+        </w:rPr>
+        <w:drawing>
+          <wp:inline distT="0" distB="0" distL="0" distR="0">
+            <wp:extent cx="9144000" cy="3729426"/>
+            <wp:effectExtent l="0" t="0" r="0" b="4445"/>
+            <wp:docPr id="34" name="Picture 34"/>
+            <wp:cNvGraphicFramePr>
+              <a:graphicFrameLocks xmlns:a="http://schemas.openxmlformats.org/drawingml/2006/main" noChangeAspect="1"/>
+            </wp:cNvGraphicFramePr>
+            <a:graphic xmlns:a="http://schemas.openxmlformats.org/drawingml/2006/main">
+              <a:graphicData uri="http://schemas.openxmlformats.org/drawingml/2006/picture">
+                <pic:pic xmlns:pic="http://schemas.openxmlformats.org/drawingml/2006/picture">
+                  <pic:nvPicPr>
+                    <pic:cNvPr id="0" name="friend-profile-view-calendar.jpg"/>
+                    <pic:cNvPicPr/>
+                  </pic:nvPicPr>
+                  <pic:blipFill>
+                    <a:blip r:embed="rId54">
+                      <a:extLst>
+                        <a:ext uri="{28A0092B-C50C-407E-A947-70E740481C1C}">
+                          <a14:useLocalDpi xmlns:a14="http://schemas.microsoft.com/office/drawing/2010/main" val="0"/>
+                        </a:ext>
+                      </a:extLst>
+                    </a:blip>
+                    <a:stretch>
+                      <a:fillRect/>
+                    </a:stretch>
+                  </pic:blipFill>
+                  <pic:spPr>
+                    <a:xfrm>
+                      <a:off x="0" y="0"/>
+                      <a:ext cx="9144000" cy="3729426"/>
+                    </a:xfrm>
+                    <a:prstGeom prst="rect">
+                      <a:avLst/>
+                    </a:prstGeom>
+                  </pic:spPr>
+                </pic:pic>
+              </a:graphicData>
+            </a:graphic>
+          </wp:inline>
+        </w:drawing>
+      </w:r>
+    </w:p>
+    <w:p>
+      <w:pPr>
+        <w:rPr>
+          <w:lang w:val="en-US"/>
+        </w:rPr>
+      </w:pPr>
+      <w:r>
+        <w:rPr>
+          <w:lang w:val="en-US"/>
+        </w:rPr>
+        <w:br w:type="page"/>
+      </w:r>
+    </w:p>
+    <w:p>
+      <w:pPr>
+        <w:pStyle w:val="Heading2"/>
+        <w:numPr>
+          <w:ilvl w:val="1"/>
+          <w:numId w:val="16"/>
+        </w:numPr>
+        <w:rPr>
+          <w:rFonts w:ascii="Courier Std" w:hAnsi="Courier Std"/>
+        </w:rPr>
+      </w:pPr>
+      <w:bookmarkStart w:id="76" w:name="_Toc419068260"/>
+      <w:r>
+        <w:rPr>
+          <w:rFonts w:ascii="Courier Std" w:hAnsi="Courier Std"/>
+        </w:rPr>
+        <w:lastRenderedPageBreak/>
+        <w:t xml:space="preserve">View </w:t>
+      </w:r>
+      <w:r>
+        <w:rPr>
+          <w:rFonts w:ascii="Courier Std" w:hAnsi="Courier Std"/>
+        </w:rPr>
+        <w:t>Information</w:t>
+      </w:r>
+      <w:bookmarkEnd w:id="76"/>
+    </w:p>
+    <w:p>
+      <w:pPr>
+        <w:spacing w:before="480"/>
+        <w:rPr>
+          <w:lang w:val="en-US"/>
+        </w:rPr>
+      </w:pPr>
+      <w:r>
+        <w:rPr>
+          <w:noProof/>
+          <w:lang w:val="en-US"/>
+        </w:rPr>
+        <w:drawing>
+          <wp:inline distT="0" distB="0" distL="0" distR="0">
+            <wp:extent cx="10789920" cy="2641862"/>
+            <wp:effectExtent l="0" t="0" r="0" b="6350"/>
+            <wp:docPr id="37" name="Picture 37"/>
+            <wp:cNvGraphicFramePr>
+              <a:graphicFrameLocks xmlns:a="http://schemas.openxmlformats.org/drawingml/2006/main" noChangeAspect="1"/>
+            </wp:cNvGraphicFramePr>
+            <a:graphic xmlns:a="http://schemas.openxmlformats.org/drawingml/2006/main">
+              <a:graphicData uri="http://schemas.openxmlformats.org/drawingml/2006/picture">
+                <pic:pic xmlns:pic="http://schemas.openxmlformats.org/drawingml/2006/picture">
+                  <pic:nvPicPr>
+                    <pic:cNvPr id="0" name="friend-profile-view-information.jpg"/>
+                    <pic:cNvPicPr/>
+                  </pic:nvPicPr>
+                  <pic:blipFill>
+                    <a:blip r:embed="rId55">
+                      <a:extLst>
+                        <a:ext uri="{28A0092B-C50C-407E-A947-70E740481C1C}">
+                          <a14:useLocalDpi xmlns:a14="http://schemas.microsoft.com/office/drawing/2010/main" val="0"/>
+                        </a:ext>
+                      </a:extLst>
+                    </a:blip>
+                    <a:stretch>
+                      <a:fillRect/>
+                    </a:stretch>
+                  </pic:blipFill>
+                  <pic:spPr>
+                    <a:xfrm>
+                      <a:off x="0" y="0"/>
+                      <a:ext cx="10789920" cy="2641862"/>
+                    </a:xfrm>
+                    <a:prstGeom prst="rect">
+                      <a:avLst/>
+                    </a:prstGeom>
+                  </pic:spPr>
+                </pic:pic>
+              </a:graphicData>
+            </a:graphic>
+          </wp:inline>
+        </w:drawing>
+      </w:r>
+    </w:p>
+    <w:p>
+      <w:pPr>
+        <w:rPr>
+          <w:lang w:val="en-US"/>
+        </w:rPr>
+      </w:pPr>
+      <w:r>
+        <w:rPr>
+          <w:lang w:val="en-US"/>
+        </w:rPr>
+        <w:br w:type="page"/>
+      </w:r>
+    </w:p>
+    <w:p>
+      <w:pPr>
+        <w:pStyle w:val="Heading2"/>
+        <w:numPr>
+          <w:ilvl w:val="1"/>
+          <w:numId w:val="16"/>
+        </w:numPr>
+        <w:rPr>
+          <w:rFonts w:ascii="Courier Std" w:hAnsi="Courier Std"/>
+        </w:rPr>
+      </w:pPr>
+      <w:bookmarkStart w:id="77" w:name="_Toc419068261"/>
+      <w:r>
+        <w:rPr>
+          <w:rFonts w:ascii="Courier Std" w:hAnsi="Courier Std"/>
+        </w:rPr>
+        <w:lastRenderedPageBreak/>
+        <w:t xml:space="preserve">View </w:t>
+      </w:r>
+      <w:r>
+        <w:rPr>
+          <w:rFonts w:ascii="Courier Std" w:hAnsi="Courier Std"/>
+        </w:rPr>
+        <w:t>Friend List</w:t>
+      </w:r>
+      <w:bookmarkEnd w:id="77"/>
+    </w:p>
+    <w:p>
+      <w:pPr>
+        <w:spacing w:before="480"/>
+        <w:rPr>
+          <w:lang w:val="en-US"/>
+        </w:rPr>
+      </w:pPr>
+      <w:r>
+        <w:rPr>
+          <w:noProof/>
+          <w:lang w:val="en-US"/>
+        </w:rPr>
+        <w:drawing>
+          <wp:inline distT="0" distB="0" distL="0" distR="0">
+            <wp:extent cx="9601200" cy="3317488"/>
+            <wp:effectExtent l="0" t="0" r="0" b="0"/>
+            <wp:docPr id="38" name="Picture 38"/>
+            <wp:cNvGraphicFramePr>
+              <a:graphicFrameLocks xmlns:a="http://schemas.openxmlformats.org/drawingml/2006/main" noChangeAspect="1"/>
+            </wp:cNvGraphicFramePr>
+            <a:graphic xmlns:a="http://schemas.openxmlformats.org/drawingml/2006/main">
+              <a:graphicData uri="http://schemas.openxmlformats.org/drawingml/2006/picture">
+                <pic:pic xmlns:pic="http://schemas.openxmlformats.org/drawingml/2006/picture">
+                  <pic:nvPicPr>
+                    <pic:cNvPr id="0" name="friend-profile-friend-list.jpg"/>
+                    <pic:cNvPicPr/>
+                  </pic:nvPicPr>
+                  <pic:blipFill>
+                    <a:blip r:embed="rId56">
+                      <a:extLst>
+                        <a:ext uri="{28A0092B-C50C-407E-A947-70E740481C1C}">
+                          <a14:useLocalDpi xmlns:a14="http://schemas.microsoft.com/office/drawing/2010/main" val="0"/>
+                        </a:ext>
+                      </a:extLst>
+                    </a:blip>
+                    <a:stretch>
+                      <a:fillRect/>
+                    </a:stretch>
+                  </pic:blipFill>
+                  <pic:spPr>
+                    <a:xfrm>
+                      <a:off x="0" y="0"/>
+                      <a:ext cx="9601200" cy="3317488"/>
+                    </a:xfrm>
+                    <a:prstGeom prst="rect">
+                      <a:avLst/>
+                    </a:prstGeom>
+                  </pic:spPr>
+                </pic:pic>
+              </a:graphicData>
+            </a:graphic>
+          </wp:inline>
+        </w:drawing>
+      </w:r>
+    </w:p>
+    <w:p>
+      <w:pPr>
+        <w:rPr>
+          <w:lang w:val="en-US"/>
+        </w:rPr>
+      </w:pPr>
+      <w:r>
+        <w:rPr>
+          <w:lang w:val="en-US"/>
+        </w:rPr>
+        <w:br w:type="page"/>
+      </w:r>
+    </w:p>
+    <w:p>
+      <w:pPr>
+        <w:pStyle w:val="Heading2"/>
+        <w:numPr>
+          <w:ilvl w:val="1"/>
+          <w:numId w:val="16"/>
+        </w:numPr>
+        <w:rPr>
+          <w:rFonts w:ascii="Courier Std" w:hAnsi="Courier Std"/>
+        </w:rPr>
+      </w:pPr>
+      <w:bookmarkStart w:id="78" w:name="_Toc419068262"/>
+      <w:r>
+        <w:rPr>
+          <w:rFonts w:ascii="Courier Std" w:hAnsi="Courier Std"/>
+        </w:rPr>
+        <w:lastRenderedPageBreak/>
+        <w:t xml:space="preserve">Date, Delete, </w:t>
+      </w:r>
+      <w:r>
+        <w:rPr>
+          <w:rFonts w:ascii="Courier Std" w:hAnsi="Courier Std"/>
+        </w:rPr>
+        <w:t>Add and Chat</w:t>
+      </w:r>
+      <w:bookmarkEnd w:id="78"/>
+    </w:p>
+    <w:p>
+      <w:pPr>
+        <w:spacing w:before="480"/>
+        <w:jc w:val="center"/>
+        <w:rPr>
+          <w:lang w:val="en-US"/>
+        </w:rPr>
+      </w:pPr>
+      <w:r>
+        <w:rPr>
+          <w:noProof/>
+          <w:lang w:val="en-US"/>
+        </w:rPr>
+        <w:drawing>
+          <wp:inline distT="0" distB="0" distL="0" distR="0">
+            <wp:extent cx="9144000" cy="3939800"/>
+            <wp:effectExtent l="0" t="0" r="0" b="3810"/>
+            <wp:docPr id="39" name="Picture 39"/>
+            <wp:cNvGraphicFramePr>
+              <a:graphicFrameLocks xmlns:a="http://schemas.openxmlformats.org/drawingml/2006/main" noChangeAspect="1"/>
+            </wp:cNvGraphicFramePr>
+            <a:graphic xmlns:a="http://schemas.openxmlformats.org/drawingml/2006/main">
+              <a:graphicData uri="http://schemas.openxmlformats.org/drawingml/2006/picture">
+                <pic:pic xmlns:pic="http://schemas.openxmlformats.org/drawingml/2006/picture">
+                  <pic:nvPicPr>
+                    <pic:cNvPr id="0" name="friend-profile-options-button.jpg"/>
+                    <pic:cNvPicPr/>
+                  </pic:nvPicPr>
+                  <pic:blipFill>
+                    <a:blip r:embed="rId57">
+                      <a:extLst>
+                        <a:ext uri="{28A0092B-C50C-407E-A947-70E740481C1C}">
+                          <a14:useLocalDpi xmlns:a14="http://schemas.microsoft.com/office/drawing/2010/main" val="0"/>
+                        </a:ext>
+                      </a:extLst>
+                    </a:blip>
+                    <a:stretch>
+                      <a:fillRect/>
+                    </a:stretch>
+                  </pic:blipFill>
+                  <pic:spPr>
+                    <a:xfrm>
+                      <a:off x="0" y="0"/>
+                      <a:ext cx="9144000" cy="3939800"/>
+                    </a:xfrm>
+                    <a:prstGeom prst="rect">
+                      <a:avLst/>
+                    </a:prstGeom>
+                  </pic:spPr>
+                </pic:pic>
+              </a:graphicData>
+            </a:graphic>
+          </wp:inline>
+        </w:drawing>
+      </w:r>
+    </w:p>
+    <w:p>
+      <w:pPr>
+        <w:rPr>
+          <w:lang w:val="en-US"/>
+        </w:rPr>
+      </w:pPr>
+      <w:r>
+        <w:rPr>
+          <w:lang w:val="en-US"/>
+        </w:rPr>
+        <w:br w:type="page"/>
+      </w:r>
+    </w:p>
+    <w:p>
+      <w:pPr>
         <w:rPr>
           <w:lang w:val="en-US"/>
         </w:rPr>
       </w:pPr>
     </w:p>
     <w:sectPr>
-      <w:headerReference w:type="default" r:id="rId50"/>
-      <w:footerReference w:type="default" r:id="rId51"/>
+      <w:headerReference w:type="default" r:id="rId58"/>
+      <w:footerReference w:type="default" r:id="rId59"/>
       <w:pgSz w:w="16838" w:h="11906" w:orient="landscape" w:code="9"/>
       <w:pgMar w:top="540" w:right="1268" w:bottom="720" w:left="1440" w:header="720" w:footer="720" w:gutter="0"/>
       <w:cols w:space="720"/>
@@ -11161,13 +12701,7 @@
           <w:rPr>
             <w:rFonts w:ascii="Courier Std" w:hAnsi="Courier Std"/>
           </w:rPr>
-          <w:t xml:space="preserve"> </w:t>
-        </w:r>
-        <w:r>
-          <w:rPr>
-            <w:rFonts w:ascii="Courier Std" w:hAnsi="Courier Std"/>
-          </w:rPr>
-          <w:t xml:space="preserve">| </w:t>
+          <w:t xml:space="preserve"> | </w:t>
         </w:r>
         <w:r>
           <w:rPr>
@@ -11445,6 +12979,95 @@
     </w:lvl>
   </w:abstractNum>
   <w:abstractNum w:abstractNumId="2">
+    <w:nsid w:val="08AB3204"/>
+    <w:multiLevelType w:val="hybridMultilevel"/>
+    <w:tmpl w:val="FA005B3A"/>
+    <w:lvl w:ilvl="0" w:tplc="B232AB3E">
+      <w:start w:val="1"/>
+      <w:numFmt w:val="decimal"/>
+      <w:lvlText w:val="%1."/>
+      <w:lvlJc w:val="left"/>
+      <w:pPr>
+        <w:ind w:left="1590" w:hanging="510"/>
+      </w:pPr>
+      <w:rPr>
+        <w:rFonts w:hint="default"/>
+      </w:rPr>
+    </w:lvl>
+    <w:lvl w:ilvl="1" w:tplc="04090019" w:tentative="1">
+      <w:start w:val="1"/>
+      <w:numFmt w:val="lowerLetter"/>
+      <w:lvlText w:val="%2."/>
+      <w:lvlJc w:val="left"/>
+      <w:pPr>
+        <w:ind w:left="1440" w:hanging="360"/>
+      </w:pPr>
+    </w:lvl>
+    <w:lvl w:ilvl="2" w:tplc="0409001B" w:tentative="1">
+      <w:start w:val="1"/>
+      <w:numFmt w:val="lowerRoman"/>
+      <w:lvlText w:val="%3."/>
+      <w:lvlJc w:val="right"/>
+      <w:pPr>
+        <w:ind w:left="2160" w:hanging="180"/>
+      </w:pPr>
+    </w:lvl>
+    <w:lvl w:ilvl="3" w:tplc="0409000F" w:tentative="1">
+      <w:start w:val="1"/>
+      <w:numFmt w:val="decimal"/>
+      <w:lvlText w:val="%4."/>
+      <w:lvlJc w:val="left"/>
+      <w:pPr>
+        <w:ind w:left="2880" w:hanging="360"/>
+      </w:pPr>
+    </w:lvl>
+    <w:lvl w:ilvl="4" w:tplc="04090019" w:tentative="1">
+      <w:start w:val="1"/>
+      <w:numFmt w:val="lowerLetter"/>
+      <w:lvlText w:val="%5."/>
+      <w:lvlJc w:val="left"/>
+      <w:pPr>
+        <w:ind w:left="3600" w:hanging="360"/>
+      </w:pPr>
+    </w:lvl>
+    <w:lvl w:ilvl="5" w:tplc="0409001B" w:tentative="1">
+      <w:start w:val="1"/>
+      <w:numFmt w:val="lowerRoman"/>
+      <w:lvlText w:val="%6."/>
+      <w:lvlJc w:val="right"/>
+      <w:pPr>
+        <w:ind w:left="4320" w:hanging="180"/>
+      </w:pPr>
+    </w:lvl>
+    <w:lvl w:ilvl="6" w:tplc="0409000F" w:tentative="1">
+      <w:start w:val="1"/>
+      <w:numFmt w:val="decimal"/>
+      <w:lvlText w:val="%7."/>
+      <w:lvlJc w:val="left"/>
+      <w:pPr>
+        <w:ind w:left="5040" w:hanging="360"/>
+      </w:pPr>
+    </w:lvl>
+    <w:lvl w:ilvl="7" w:tplc="04090019" w:tentative="1">
+      <w:start w:val="1"/>
+      <w:numFmt w:val="lowerLetter"/>
+      <w:lvlText w:val="%8."/>
+      <w:lvlJc w:val="left"/>
+      <w:pPr>
+        <w:ind w:left="5760" w:hanging="360"/>
+      </w:pPr>
+    </w:lvl>
+    <w:lvl w:ilvl="8" w:tplc="0409001B" w:tentative="1">
+      <w:start w:val="1"/>
+      <w:numFmt w:val="lowerRoman"/>
+      <w:lvlText w:val="%9."/>
+      <w:lvlJc w:val="right"/>
+      <w:pPr>
+        <w:ind w:left="6480" w:hanging="180"/>
+      </w:pPr>
+    </w:lvl>
+  </w:abstractNum>
+  <w:abstractNum w:abstractNumId="3">
     <w:nsid w:val="12A1566A"/>
     <w:multiLevelType w:val="hybridMultilevel"/>
     <w:tmpl w:val="E4BEE4F4"/>
@@ -11536,7 +13159,7 @@
       </w:pPr>
     </w:lvl>
   </w:abstractNum>
-  <w:abstractNum w:abstractNumId="3">
+  <w:abstractNum w:abstractNumId="4">
     <w:nsid w:val="1974382F"/>
     <w:multiLevelType w:val="hybridMultilevel"/>
     <w:tmpl w:val="1EBC5FEC"/>
@@ -11625,7 +13248,7 @@
       </w:pPr>
     </w:lvl>
   </w:abstractNum>
-  <w:abstractNum w:abstractNumId="4">
+  <w:abstractNum w:abstractNumId="5">
     <w:nsid w:val="1AA1489F"/>
     <w:multiLevelType w:val="hybridMultilevel"/>
     <w:tmpl w:val="A8C88392"/>
@@ -11714,7 +13337,96 @@
       </w:pPr>
     </w:lvl>
   </w:abstractNum>
-  <w:abstractNum w:abstractNumId="5">
+  <w:abstractNum w:abstractNumId="6">
+    <w:nsid w:val="228A4FDC"/>
+    <w:multiLevelType w:val="hybridMultilevel"/>
+    <w:tmpl w:val="F3B2A23E"/>
+    <w:lvl w:ilvl="0" w:tplc="B232AB3E">
+      <w:start w:val="1"/>
+      <w:numFmt w:val="decimal"/>
+      <w:lvlText w:val="%1."/>
+      <w:lvlJc w:val="left"/>
+      <w:pPr>
+        <w:ind w:left="1590" w:hanging="510"/>
+      </w:pPr>
+      <w:rPr>
+        <w:rFonts w:hint="default"/>
+      </w:rPr>
+    </w:lvl>
+    <w:lvl w:ilvl="1" w:tplc="04090019" w:tentative="1">
+      <w:start w:val="1"/>
+      <w:numFmt w:val="lowerLetter"/>
+      <w:lvlText w:val="%2."/>
+      <w:lvlJc w:val="left"/>
+      <w:pPr>
+        <w:ind w:left="1440" w:hanging="360"/>
+      </w:pPr>
+    </w:lvl>
+    <w:lvl w:ilvl="2" w:tplc="0409001B" w:tentative="1">
+      <w:start w:val="1"/>
+      <w:numFmt w:val="lowerRoman"/>
+      <w:lvlText w:val="%3."/>
+      <w:lvlJc w:val="right"/>
+      <w:pPr>
+        <w:ind w:left="2160" w:hanging="180"/>
+      </w:pPr>
+    </w:lvl>
+    <w:lvl w:ilvl="3" w:tplc="0409000F" w:tentative="1">
+      <w:start w:val="1"/>
+      <w:numFmt w:val="decimal"/>
+      <w:lvlText w:val="%4."/>
+      <w:lvlJc w:val="left"/>
+      <w:pPr>
+        <w:ind w:left="2880" w:hanging="360"/>
+      </w:pPr>
+    </w:lvl>
+    <w:lvl w:ilvl="4" w:tplc="04090019" w:tentative="1">
+      <w:start w:val="1"/>
+      <w:numFmt w:val="lowerLetter"/>
+      <w:lvlText w:val="%5."/>
+      <w:lvlJc w:val="left"/>
+      <w:pPr>
+        <w:ind w:left="3600" w:hanging="360"/>
+      </w:pPr>
+    </w:lvl>
+    <w:lvl w:ilvl="5" w:tplc="0409001B" w:tentative="1">
+      <w:start w:val="1"/>
+      <w:numFmt w:val="lowerRoman"/>
+      <w:lvlText w:val="%6."/>
+      <w:lvlJc w:val="right"/>
+      <w:pPr>
+        <w:ind w:left="4320" w:hanging="180"/>
+      </w:pPr>
+    </w:lvl>
+    <w:lvl w:ilvl="6" w:tplc="0409000F" w:tentative="1">
+      <w:start w:val="1"/>
+      <w:numFmt w:val="decimal"/>
+      <w:lvlText w:val="%7."/>
+      <w:lvlJc w:val="left"/>
+      <w:pPr>
+        <w:ind w:left="5040" w:hanging="360"/>
+      </w:pPr>
+    </w:lvl>
+    <w:lvl w:ilvl="7" w:tplc="04090019" w:tentative="1">
+      <w:start w:val="1"/>
+      <w:numFmt w:val="lowerLetter"/>
+      <w:lvlText w:val="%8."/>
+      <w:lvlJc w:val="left"/>
+      <w:pPr>
+        <w:ind w:left="5760" w:hanging="360"/>
+      </w:pPr>
+    </w:lvl>
+    <w:lvl w:ilvl="8" w:tplc="0409001B" w:tentative="1">
+      <w:start w:val="1"/>
+      <w:numFmt w:val="lowerRoman"/>
+      <w:lvlText w:val="%9."/>
+      <w:lvlJc w:val="right"/>
+      <w:pPr>
+        <w:ind w:left="6480" w:hanging="180"/>
+      </w:pPr>
+    </w:lvl>
+  </w:abstractNum>
+  <w:abstractNum w:abstractNumId="7">
     <w:nsid w:val="26391100"/>
     <w:multiLevelType w:val="hybridMultilevel"/>
     <w:tmpl w:val="EEC47BAE"/>
@@ -11803,7 +13515,7 @@
       </w:pPr>
     </w:lvl>
   </w:abstractNum>
-  <w:abstractNum w:abstractNumId="6">
+  <w:abstractNum w:abstractNumId="8">
     <w:nsid w:val="28337405"/>
     <w:multiLevelType w:val="hybridMultilevel"/>
     <w:tmpl w:val="82F44AF2"/>
@@ -11892,7 +13604,7 @@
       </w:pPr>
     </w:lvl>
   </w:abstractNum>
-  <w:abstractNum w:abstractNumId="7">
+  <w:abstractNum w:abstractNumId="9">
     <w:nsid w:val="28A90CD7"/>
     <w:multiLevelType w:val="hybridMultilevel"/>
     <w:tmpl w:val="E4BEE4F4"/>
@@ -11984,7 +13696,185 @@
       </w:pPr>
     </w:lvl>
   </w:abstractNum>
-  <w:abstractNum w:abstractNumId="8">
+  <w:abstractNum w:abstractNumId="10">
+    <w:nsid w:val="31B52E7E"/>
+    <w:multiLevelType w:val="hybridMultilevel"/>
+    <w:tmpl w:val="8586FCAE"/>
+    <w:lvl w:ilvl="0" w:tplc="B232AB3E">
+      <w:start w:val="1"/>
+      <w:numFmt w:val="decimal"/>
+      <w:lvlText w:val="%1."/>
+      <w:lvlJc w:val="left"/>
+      <w:pPr>
+        <w:ind w:left="1590" w:hanging="510"/>
+      </w:pPr>
+      <w:rPr>
+        <w:rFonts w:hint="default"/>
+      </w:rPr>
+    </w:lvl>
+    <w:lvl w:ilvl="1" w:tplc="04090019" w:tentative="1">
+      <w:start w:val="1"/>
+      <w:numFmt w:val="lowerLetter"/>
+      <w:lvlText w:val="%2."/>
+      <w:lvlJc w:val="left"/>
+      <w:pPr>
+        <w:ind w:left="1440" w:hanging="360"/>
+      </w:pPr>
+    </w:lvl>
+    <w:lvl w:ilvl="2" w:tplc="0409001B" w:tentative="1">
+      <w:start w:val="1"/>
+      <w:numFmt w:val="lowerRoman"/>
+      <w:lvlText w:val="%3."/>
+      <w:lvlJc w:val="right"/>
+      <w:pPr>
+        <w:ind w:left="2160" w:hanging="180"/>
+      </w:pPr>
+    </w:lvl>
+    <w:lvl w:ilvl="3" w:tplc="0409000F" w:tentative="1">
+      <w:start w:val="1"/>
+      <w:numFmt w:val="decimal"/>
+      <w:lvlText w:val="%4."/>
+      <w:lvlJc w:val="left"/>
+      <w:pPr>
+        <w:ind w:left="2880" w:hanging="360"/>
+      </w:pPr>
+    </w:lvl>
+    <w:lvl w:ilvl="4" w:tplc="04090019" w:tentative="1">
+      <w:start w:val="1"/>
+      <w:numFmt w:val="lowerLetter"/>
+      <w:lvlText w:val="%5."/>
+      <w:lvlJc w:val="left"/>
+      <w:pPr>
+        <w:ind w:left="3600" w:hanging="360"/>
+      </w:pPr>
+    </w:lvl>
+    <w:lvl w:ilvl="5" w:tplc="0409001B" w:tentative="1">
+      <w:start w:val="1"/>
+      <w:numFmt w:val="lowerRoman"/>
+      <w:lvlText w:val="%6."/>
+      <w:lvlJc w:val="right"/>
+      <w:pPr>
+        <w:ind w:left="4320" w:hanging="180"/>
+      </w:pPr>
+    </w:lvl>
+    <w:lvl w:ilvl="6" w:tplc="0409000F" w:tentative="1">
+      <w:start w:val="1"/>
+      <w:numFmt w:val="decimal"/>
+      <w:lvlText w:val="%7."/>
+      <w:lvlJc w:val="left"/>
+      <w:pPr>
+        <w:ind w:left="5040" w:hanging="360"/>
+      </w:pPr>
+    </w:lvl>
+    <w:lvl w:ilvl="7" w:tplc="04090019" w:tentative="1">
+      <w:start w:val="1"/>
+      <w:numFmt w:val="lowerLetter"/>
+      <w:lvlText w:val="%8."/>
+      <w:lvlJc w:val="left"/>
+      <w:pPr>
+        <w:ind w:left="5760" w:hanging="360"/>
+      </w:pPr>
+    </w:lvl>
+    <w:lvl w:ilvl="8" w:tplc="0409001B" w:tentative="1">
+      <w:start w:val="1"/>
+      <w:numFmt w:val="lowerRoman"/>
+      <w:lvlText w:val="%9."/>
+      <w:lvlJc w:val="right"/>
+      <w:pPr>
+        <w:ind w:left="6480" w:hanging="180"/>
+      </w:pPr>
+    </w:lvl>
+  </w:abstractNum>
+  <w:abstractNum w:abstractNumId="11">
+    <w:nsid w:val="3C4E3A00"/>
+    <w:multiLevelType w:val="hybridMultilevel"/>
+    <w:tmpl w:val="FA7AC8A6"/>
+    <w:lvl w:ilvl="0" w:tplc="48963510">
+      <w:start w:val="10"/>
+      <w:numFmt w:val="upperRoman"/>
+      <w:lvlText w:val="%1."/>
+      <w:lvlJc w:val="left"/>
+      <w:pPr>
+        <w:ind w:left="1080" w:hanging="720"/>
+      </w:pPr>
+      <w:rPr>
+        <w:rFonts w:hint="default"/>
+      </w:rPr>
+    </w:lvl>
+    <w:lvl w:ilvl="1" w:tplc="04090019" w:tentative="1">
+      <w:start w:val="1"/>
+      <w:numFmt w:val="lowerLetter"/>
+      <w:lvlText w:val="%2."/>
+      <w:lvlJc w:val="left"/>
+      <w:pPr>
+        <w:ind w:left="1440" w:hanging="360"/>
+      </w:pPr>
+    </w:lvl>
+    <w:lvl w:ilvl="2" w:tplc="0409001B" w:tentative="1">
+      <w:start w:val="1"/>
+      <w:numFmt w:val="lowerRoman"/>
+      <w:lvlText w:val="%3."/>
+      <w:lvlJc w:val="right"/>
+      <w:pPr>
+        <w:ind w:left="2160" w:hanging="180"/>
+      </w:pPr>
+    </w:lvl>
+    <w:lvl w:ilvl="3" w:tplc="0409000F" w:tentative="1">
+      <w:start w:val="1"/>
+      <w:numFmt w:val="decimal"/>
+      <w:lvlText w:val="%4."/>
+      <w:lvlJc w:val="left"/>
+      <w:pPr>
+        <w:ind w:left="2880" w:hanging="360"/>
+      </w:pPr>
+    </w:lvl>
+    <w:lvl w:ilvl="4" w:tplc="04090019" w:tentative="1">
+      <w:start w:val="1"/>
+      <w:numFmt w:val="lowerLetter"/>
+      <w:lvlText w:val="%5."/>
+      <w:lvlJc w:val="left"/>
+      <w:pPr>
+        <w:ind w:left="3600" w:hanging="360"/>
+      </w:pPr>
+    </w:lvl>
+    <w:lvl w:ilvl="5" w:tplc="0409001B" w:tentative="1">
+      <w:start w:val="1"/>
+      <w:numFmt w:val="lowerRoman"/>
+      <w:lvlText w:val="%6."/>
+      <w:lvlJc w:val="right"/>
+      <w:pPr>
+        <w:ind w:left="4320" w:hanging="180"/>
+      </w:pPr>
+    </w:lvl>
+    <w:lvl w:ilvl="6" w:tplc="0409000F" w:tentative="1">
+      <w:start w:val="1"/>
+      <w:numFmt w:val="decimal"/>
+      <w:lvlText w:val="%7."/>
+      <w:lvlJc w:val="left"/>
+      <w:pPr>
+        <w:ind w:left="5040" w:hanging="360"/>
+      </w:pPr>
+    </w:lvl>
+    <w:lvl w:ilvl="7" w:tplc="04090019" w:tentative="1">
+      <w:start w:val="1"/>
+      <w:numFmt w:val="lowerLetter"/>
+      <w:lvlText w:val="%8."/>
+      <w:lvlJc w:val="left"/>
+      <w:pPr>
+        <w:ind w:left="5760" w:hanging="360"/>
+      </w:pPr>
+    </w:lvl>
+    <w:lvl w:ilvl="8" w:tplc="0409001B" w:tentative="1">
+      <w:start w:val="1"/>
+      <w:numFmt w:val="lowerRoman"/>
+      <w:lvlText w:val="%9."/>
+      <w:lvlJc w:val="right"/>
+      <w:pPr>
+        <w:ind w:left="6480" w:hanging="180"/>
+      </w:pPr>
+    </w:lvl>
+  </w:abstractNum>
+  <w:abstractNum w:abstractNumId="12">
     <w:nsid w:val="3E575A6D"/>
     <w:multiLevelType w:val="hybridMultilevel"/>
     <w:tmpl w:val="C2CEF6CC"/>
@@ -12073,7 +13963,96 @@
       </w:pPr>
     </w:lvl>
   </w:abstractNum>
-  <w:abstractNum w:abstractNumId="9">
+  <w:abstractNum w:abstractNumId="13">
+    <w:nsid w:val="3FE03788"/>
+    <w:multiLevelType w:val="hybridMultilevel"/>
+    <w:tmpl w:val="16BA20F8"/>
+    <w:lvl w:ilvl="0" w:tplc="B232AB3E">
+      <w:start w:val="1"/>
+      <w:numFmt w:val="decimal"/>
+      <w:lvlText w:val="%1."/>
+      <w:lvlJc w:val="left"/>
+      <w:pPr>
+        <w:ind w:left="1590" w:hanging="510"/>
+      </w:pPr>
+      <w:rPr>
+        <w:rFonts w:hint="default"/>
+      </w:rPr>
+    </w:lvl>
+    <w:lvl w:ilvl="1" w:tplc="04090019" w:tentative="1">
+      <w:start w:val="1"/>
+      <w:numFmt w:val="lowerLetter"/>
+      <w:lvlText w:val="%2."/>
+      <w:lvlJc w:val="left"/>
+      <w:pPr>
+        <w:ind w:left="1440" w:hanging="360"/>
+      </w:pPr>
+    </w:lvl>
+    <w:lvl w:ilvl="2" w:tplc="0409001B" w:tentative="1">
+      <w:start w:val="1"/>
+      <w:numFmt w:val="lowerRoman"/>
+      <w:lvlText w:val="%3."/>
+      <w:lvlJc w:val="right"/>
+      <w:pPr>
+        <w:ind w:left="2160" w:hanging="180"/>
+      </w:pPr>
+    </w:lvl>
+    <w:lvl w:ilvl="3" w:tplc="0409000F" w:tentative="1">
+      <w:start w:val="1"/>
+      <w:numFmt w:val="decimal"/>
+      <w:lvlText w:val="%4."/>
+      <w:lvlJc w:val="left"/>
+      <w:pPr>
+        <w:ind w:left="2880" w:hanging="360"/>
+      </w:pPr>
+    </w:lvl>
+    <w:lvl w:ilvl="4" w:tplc="04090019" w:tentative="1">
+      <w:start w:val="1"/>
+      <w:numFmt w:val="lowerLetter"/>
+      <w:lvlText w:val="%5."/>
+      <w:lvlJc w:val="left"/>
+      <w:pPr>
+        <w:ind w:left="3600" w:hanging="360"/>
+      </w:pPr>
+    </w:lvl>
+    <w:lvl w:ilvl="5" w:tplc="0409001B" w:tentative="1">
+      <w:start w:val="1"/>
+      <w:numFmt w:val="lowerRoman"/>
+      <w:lvlText w:val="%6."/>
+      <w:lvlJc w:val="right"/>
+      <w:pPr>
+        <w:ind w:left="4320" w:hanging="180"/>
+      </w:pPr>
+    </w:lvl>
+    <w:lvl w:ilvl="6" w:tplc="0409000F" w:tentative="1">
+      <w:start w:val="1"/>
+      <w:numFmt w:val="decimal"/>
+      <w:lvlText w:val="%7."/>
+      <w:lvlJc w:val="left"/>
+      <w:pPr>
+        <w:ind w:left="5040" w:hanging="360"/>
+      </w:pPr>
+    </w:lvl>
+    <w:lvl w:ilvl="7" w:tplc="04090019" w:tentative="1">
+      <w:start w:val="1"/>
+      <w:numFmt w:val="lowerLetter"/>
+      <w:lvlText w:val="%8."/>
+      <w:lvlJc w:val="left"/>
+      <w:pPr>
+        <w:ind w:left="5760" w:hanging="360"/>
+      </w:pPr>
+    </w:lvl>
+    <w:lvl w:ilvl="8" w:tplc="0409001B" w:tentative="1">
+      <w:start w:val="1"/>
+      <w:numFmt w:val="lowerRoman"/>
+      <w:lvlText w:val="%9."/>
+      <w:lvlJc w:val="right"/>
+      <w:pPr>
+        <w:ind w:left="6480" w:hanging="180"/>
+      </w:pPr>
+    </w:lvl>
+  </w:abstractNum>
+  <w:abstractNum w:abstractNumId="14">
     <w:nsid w:val="461603D8"/>
     <w:multiLevelType w:val="hybridMultilevel"/>
     <w:tmpl w:val="69462268"/>
@@ -12162,7 +14141,7 @@
       </w:pPr>
     </w:lvl>
   </w:abstractNum>
-  <w:abstractNum w:abstractNumId="10">
+  <w:abstractNum w:abstractNumId="15">
     <w:nsid w:val="51707594"/>
     <w:multiLevelType w:val="hybridMultilevel"/>
     <w:tmpl w:val="4DF2D378"/>
@@ -12248,7 +14227,188 @@
       </w:pPr>
     </w:lvl>
   </w:abstractNum>
-  <w:abstractNum w:abstractNumId="11">
+  <w:abstractNum w:abstractNumId="16">
+    <w:nsid w:val="52026C4A"/>
+    <w:multiLevelType w:val="hybridMultilevel"/>
+    <w:tmpl w:val="E4BEE4F4"/>
+    <w:lvl w:ilvl="0" w:tplc="04090013">
+      <w:start w:val="1"/>
+      <w:numFmt w:val="upperRoman"/>
+      <w:lvlText w:val="%1."/>
+      <w:lvlJc w:val="right"/>
+      <w:pPr>
+        <w:ind w:left="720" w:hanging="360"/>
+      </w:pPr>
+    </w:lvl>
+    <w:lvl w:ilvl="1" w:tplc="B232AB3E">
+      <w:start w:val="1"/>
+      <w:numFmt w:val="decimal"/>
+      <w:lvlText w:val="%2."/>
+      <w:lvlJc w:val="left"/>
+      <w:pPr>
+        <w:ind w:left="1590" w:hanging="510"/>
+      </w:pPr>
+      <w:rPr>
+        <w:rFonts w:hint="default"/>
+      </w:rPr>
+    </w:lvl>
+    <w:lvl w:ilvl="2" w:tplc="F308156E">
+      <w:start w:val="1"/>
+      <w:numFmt w:val="lowerLetter"/>
+      <w:lvlText w:val="%3."/>
+      <w:lvlJc w:val="left"/>
+      <w:pPr>
+        <w:ind w:left="5940" w:hanging="360"/>
+      </w:pPr>
+      <w:rPr>
+        <w:rFonts w:hint="default"/>
+      </w:rPr>
+    </w:lvl>
+    <w:lvl w:ilvl="3" w:tplc="0409000F" w:tentative="1">
+      <w:start w:val="1"/>
+      <w:numFmt w:val="decimal"/>
+      <w:lvlText w:val="%4."/>
+      <w:lvlJc w:val="left"/>
+      <w:pPr>
+        <w:ind w:left="2880" w:hanging="360"/>
+      </w:pPr>
+    </w:lvl>
+    <w:lvl w:ilvl="4" w:tplc="04090019" w:tentative="1">
+      <w:start w:val="1"/>
+      <w:numFmt w:val="lowerLetter"/>
+      <w:lvlText w:val="%5."/>
+      <w:lvlJc w:val="left"/>
+      <w:pPr>
+        <w:ind w:left="3600" w:hanging="360"/>
+      </w:pPr>
+    </w:lvl>
+    <w:lvl w:ilvl="5" w:tplc="0409001B" w:tentative="1">
+      <w:start w:val="1"/>
+      <w:numFmt w:val="lowerRoman"/>
+      <w:lvlText w:val="%6."/>
+      <w:lvlJc w:val="right"/>
+      <w:pPr>
+        <w:ind w:left="4320" w:hanging="180"/>
+      </w:pPr>
+    </w:lvl>
+    <w:lvl w:ilvl="6" w:tplc="0409000F" w:tentative="1">
+      <w:start w:val="1"/>
+      <w:numFmt w:val="decimal"/>
+      <w:lvlText w:val="%7."/>
+      <w:lvlJc w:val="left"/>
+      <w:pPr>
+        <w:ind w:left="5040" w:hanging="360"/>
+      </w:pPr>
+    </w:lvl>
+    <w:lvl w:ilvl="7" w:tplc="04090019" w:tentative="1">
+      <w:start w:val="1"/>
+      <w:numFmt w:val="lowerLetter"/>
+      <w:lvlText w:val="%8."/>
+      <w:lvlJc w:val="left"/>
+      <w:pPr>
+        <w:ind w:left="5760" w:hanging="360"/>
+      </w:pPr>
+    </w:lvl>
+    <w:lvl w:ilvl="8" w:tplc="0409001B" w:tentative="1">
+      <w:start w:val="1"/>
+      <w:numFmt w:val="lowerRoman"/>
+      <w:lvlText w:val="%9."/>
+      <w:lvlJc w:val="right"/>
+      <w:pPr>
+        <w:ind w:left="6480" w:hanging="180"/>
+      </w:pPr>
+    </w:lvl>
+  </w:abstractNum>
+  <w:abstractNum w:abstractNumId="17">
+    <w:nsid w:val="66E07B37"/>
+    <w:multiLevelType w:val="hybridMultilevel"/>
+    <w:tmpl w:val="9C1A25DA"/>
+    <w:lvl w:ilvl="0" w:tplc="B232AB3E">
+      <w:start w:val="1"/>
+      <w:numFmt w:val="decimal"/>
+      <w:lvlText w:val="%1."/>
+      <w:lvlJc w:val="left"/>
+      <w:pPr>
+        <w:ind w:left="1590" w:hanging="510"/>
+      </w:pPr>
+      <w:rPr>
+        <w:rFonts w:hint="default"/>
+      </w:rPr>
+    </w:lvl>
+    <w:lvl w:ilvl="1" w:tplc="04090019" w:tentative="1">
+      <w:start w:val="1"/>
+      <w:numFmt w:val="lowerLetter"/>
+      <w:lvlText w:val="%2."/>
+      <w:lvlJc w:val="left"/>
+      <w:pPr>
+        <w:ind w:left="1440" w:hanging="360"/>
+      </w:pPr>
+    </w:lvl>
+    <w:lvl w:ilvl="2" w:tplc="0409001B" w:tentative="1">
+      <w:start w:val="1"/>
+      <w:numFmt w:val="lowerRoman"/>
+      <w:lvlText w:val="%3."/>
+      <w:lvlJc w:val="right"/>
+      <w:pPr>
+        <w:ind w:left="2160" w:hanging="180"/>
+      </w:pPr>
+    </w:lvl>
+    <w:lvl w:ilvl="3" w:tplc="0409000F" w:tentative="1">
+      <w:start w:val="1"/>
+      <w:numFmt w:val="decimal"/>
+      <w:lvlText w:val="%4."/>
+      <w:lvlJc w:val="left"/>
+      <w:pPr>
+        <w:ind w:left="2880" w:hanging="360"/>
+      </w:pPr>
+    </w:lvl>
+    <w:lvl w:ilvl="4" w:tplc="04090019" w:tentative="1">
+      <w:start w:val="1"/>
+      <w:numFmt w:val="lowerLetter"/>
+      <w:lvlText w:val="%5."/>
+      <w:lvlJc w:val="left"/>
+      <w:pPr>
+        <w:ind w:left="3600" w:hanging="360"/>
+      </w:pPr>
+    </w:lvl>
+    <w:lvl w:ilvl="5" w:tplc="0409001B" w:tentative="1">
+      <w:start w:val="1"/>
+      <w:numFmt w:val="lowerRoman"/>
+      <w:lvlText w:val="%6."/>
+      <w:lvlJc w:val="right"/>
+      <w:pPr>
+        <w:ind w:left="4320" w:hanging="180"/>
+      </w:pPr>
+    </w:lvl>
+    <w:lvl w:ilvl="6" w:tplc="0409000F" w:tentative="1">
+      <w:start w:val="1"/>
+      <w:numFmt w:val="decimal"/>
+      <w:lvlText w:val="%7."/>
+      <w:lvlJc w:val="left"/>
+      <w:pPr>
+        <w:ind w:left="5040" w:hanging="360"/>
+      </w:pPr>
+    </w:lvl>
+    <w:lvl w:ilvl="7" w:tplc="04090019" w:tentative="1">
+      <w:start w:val="1"/>
+      <w:numFmt w:val="lowerLetter"/>
+      <w:lvlText w:val="%8."/>
+      <w:lvlJc w:val="left"/>
+      <w:pPr>
+        <w:ind w:left="5760" w:hanging="360"/>
+      </w:pPr>
+    </w:lvl>
+    <w:lvl w:ilvl="8" w:tplc="0409001B" w:tentative="1">
+      <w:start w:val="1"/>
+      <w:numFmt w:val="lowerRoman"/>
+      <w:lvlText w:val="%9."/>
+      <w:lvlJc w:val="right"/>
+      <w:pPr>
+        <w:ind w:left="6480" w:hanging="180"/>
+      </w:pPr>
+    </w:lvl>
+  </w:abstractNum>
+  <w:abstractNum w:abstractNumId="18">
     <w:nsid w:val="67E50BA7"/>
     <w:multiLevelType w:val="hybridMultilevel"/>
     <w:tmpl w:val="0C1E4FDE"/>
@@ -12337,7 +14497,7 @@
       </w:pPr>
     </w:lvl>
   </w:abstractNum>
-  <w:abstractNum w:abstractNumId="12">
+  <w:abstractNum w:abstractNumId="19">
     <w:nsid w:val="76B25659"/>
     <w:multiLevelType w:val="hybridMultilevel"/>
     <w:tmpl w:val="C81ED81A"/>
@@ -12426,44 +14586,157 @@
       </w:pPr>
     </w:lvl>
   </w:abstractNum>
+  <w:abstractNum w:abstractNumId="20">
+    <w:nsid w:val="7B900F8B"/>
+    <w:multiLevelType w:val="hybridMultilevel"/>
+    <w:tmpl w:val="E09AFD82"/>
+    <w:lvl w:ilvl="0" w:tplc="B232AB3E">
+      <w:start w:val="1"/>
+      <w:numFmt w:val="decimal"/>
+      <w:lvlText w:val="%1."/>
+      <w:lvlJc w:val="left"/>
+      <w:pPr>
+        <w:ind w:left="1590" w:hanging="510"/>
+      </w:pPr>
+      <w:rPr>
+        <w:rFonts w:hint="default"/>
+      </w:rPr>
+    </w:lvl>
+    <w:lvl w:ilvl="1" w:tplc="04090019" w:tentative="1">
+      <w:start w:val="1"/>
+      <w:numFmt w:val="lowerLetter"/>
+      <w:lvlText w:val="%2."/>
+      <w:lvlJc w:val="left"/>
+      <w:pPr>
+        <w:ind w:left="1440" w:hanging="360"/>
+      </w:pPr>
+    </w:lvl>
+    <w:lvl w:ilvl="2" w:tplc="0409001B" w:tentative="1">
+      <w:start w:val="1"/>
+      <w:numFmt w:val="lowerRoman"/>
+      <w:lvlText w:val="%3."/>
+      <w:lvlJc w:val="right"/>
+      <w:pPr>
+        <w:ind w:left="2160" w:hanging="180"/>
+      </w:pPr>
+    </w:lvl>
+    <w:lvl w:ilvl="3" w:tplc="0409000F" w:tentative="1">
+      <w:start w:val="1"/>
+      <w:numFmt w:val="decimal"/>
+      <w:lvlText w:val="%4."/>
+      <w:lvlJc w:val="left"/>
+      <w:pPr>
+        <w:ind w:left="2880" w:hanging="360"/>
+      </w:pPr>
+    </w:lvl>
+    <w:lvl w:ilvl="4" w:tplc="04090019" w:tentative="1">
+      <w:start w:val="1"/>
+      <w:numFmt w:val="lowerLetter"/>
+      <w:lvlText w:val="%5."/>
+      <w:lvlJc w:val="left"/>
+      <w:pPr>
+        <w:ind w:left="3600" w:hanging="360"/>
+      </w:pPr>
+    </w:lvl>
+    <w:lvl w:ilvl="5" w:tplc="0409001B" w:tentative="1">
+      <w:start w:val="1"/>
+      <w:numFmt w:val="lowerRoman"/>
+      <w:lvlText w:val="%6."/>
+      <w:lvlJc w:val="right"/>
+      <w:pPr>
+        <w:ind w:left="4320" w:hanging="180"/>
+      </w:pPr>
+    </w:lvl>
+    <w:lvl w:ilvl="6" w:tplc="0409000F" w:tentative="1">
+      <w:start w:val="1"/>
+      <w:numFmt w:val="decimal"/>
+      <w:lvlText w:val="%7."/>
+      <w:lvlJc w:val="left"/>
+      <w:pPr>
+        <w:ind w:left="5040" w:hanging="360"/>
+      </w:pPr>
+    </w:lvl>
+    <w:lvl w:ilvl="7" w:tplc="04090019" w:tentative="1">
+      <w:start w:val="1"/>
+      <w:numFmt w:val="lowerLetter"/>
+      <w:lvlText w:val="%8."/>
+      <w:lvlJc w:val="left"/>
+      <w:pPr>
+        <w:ind w:left="5760" w:hanging="360"/>
+      </w:pPr>
+    </w:lvl>
+    <w:lvl w:ilvl="8" w:tplc="0409001B" w:tentative="1">
+      <w:start w:val="1"/>
+      <w:numFmt w:val="lowerRoman"/>
+      <w:lvlText w:val="%9."/>
+      <w:lvlJc w:val="right"/>
+      <w:pPr>
+        <w:ind w:left="6480" w:hanging="180"/>
+      </w:pPr>
+    </w:lvl>
+  </w:abstractNum>
   <w:num w:numId="1">
+    <w:abstractNumId w:val="7"/>
+  </w:num>
+  <w:num w:numId="2">
     <w:abstractNumId w:val="5"/>
   </w:num>
-  <w:num w:numId="2">
-    <w:abstractNumId w:val="4"/>
-  </w:num>
   <w:num w:numId="3">
-    <w:abstractNumId w:val="8"/>
+    <w:abstractNumId w:val="12"/>
   </w:num>
   <w:num w:numId="4">
-    <w:abstractNumId w:val="12"/>
+    <w:abstractNumId w:val="19"/>
   </w:num>
   <w:num w:numId="5">
-    <w:abstractNumId w:val="11"/>
+    <w:abstractNumId w:val="18"/>
   </w:num>
   <w:num w:numId="6">
     <w:abstractNumId w:val="1"/>
   </w:num>
   <w:num w:numId="7">
-    <w:abstractNumId w:val="7"/>
+    <w:abstractNumId w:val="9"/>
   </w:num>
   <w:num w:numId="8">
-    <w:abstractNumId w:val="10"/>
+    <w:abstractNumId w:val="15"/>
   </w:num>
   <w:num w:numId="9">
     <w:abstractNumId w:val="0"/>
   </w:num>
   <w:num w:numId="10">
-    <w:abstractNumId w:val="2"/>
+    <w:abstractNumId w:val="3"/>
   </w:num>
   <w:num w:numId="11">
-    <w:abstractNumId w:val="3"/>
+    <w:abstractNumId w:val="4"/>
   </w:num>
   <w:num w:numId="12">
+    <w:abstractNumId w:val="8"/>
+  </w:num>
+  <w:num w:numId="13">
+    <w:abstractNumId w:val="14"/>
+  </w:num>
+  <w:num w:numId="14">
+    <w:abstractNumId w:val="17"/>
+  </w:num>
+  <w:num w:numId="15">
+    <w:abstractNumId w:val="13"/>
+  </w:num>
+  <w:num w:numId="16">
+    <w:abstractNumId w:val="16"/>
+  </w:num>
+  <w:num w:numId="17">
+    <w:abstractNumId w:val="11"/>
+  </w:num>
+  <w:num w:numId="18">
+    <w:abstractNumId w:val="10"/>
+  </w:num>
+  <w:num w:numId="19">
     <w:abstractNumId w:val="6"/>
   </w:num>
-  <w:num w:numId="13">
-    <w:abstractNumId w:val="9"/>
+  <w:num w:numId="20">
+    <w:abstractNumId w:val="20"/>
+  </w:num>
+  <w:num w:numId="21">
+    <w:abstractNumId w:val="2"/>
   </w:num>
   <w:numIdMacAtCleanup w:val="9"/>
 </w:numbering>
@@ -13851,7 +16124,7 @@
 </file>
 
 <file path=customXml/itemProps1.xml><?xml version="1.0" encoding="utf-8"?>
-<ds:datastoreItem xmlns:ds="http://schemas.openxmlformats.org/officeDocument/2006/customXml" ds:itemID="{5CA0ABC0-B1E1-452A-B3C7-97E4B2BF9369}">
+<ds:datastoreItem xmlns:ds="http://schemas.openxmlformats.org/officeDocument/2006/customXml" ds:itemID="{31F70796-9470-4C3A-8D25-91D8599618E8}">
   <ds:schemaRefs>
     <ds:schemaRef ds:uri="http://schemas.openxmlformats.org/officeDocument/2006/bibliography"/>
   </ds:schemaRefs>

</xml_diff>